<commit_message>
added final output for survey data
</commit_message>
<xml_diff>
--- a/survey/survey.docx
+++ b/survey/survey.docx
@@ -7,7 +7,13 @@
         <w:pStyle w:val="Title"/>
       </w:pPr>
       <w:r>
-        <w:t xml:space="preserve">Analysing</w:t>
+        <w:t xml:space="preserve">Analyzing</w:t>
+      </w:r>
+      <w:r>
+        <w:t xml:space="preserve"> </w:t>
+      </w:r>
+      <w:r>
+        <w:t xml:space="preserve">IPAT</w:t>
       </w:r>
       <w:r>
         <w:t xml:space="preserve"> </w:t>
@@ -20,38 +26,6 @@
       </w:r>
       <w:r>
         <w:t xml:space="preserve">data</w:t>
-      </w:r>
-      <w:r>
-        <w:t xml:space="preserve"> </w:t>
-      </w:r>
-      <w:r>
-        <w:t xml:space="preserve">in</w:t>
-      </w:r>
-      <w:r>
-        <w:t xml:space="preserve"> </w:t>
-      </w:r>
-      <w:r>
-        <w:t xml:space="preserve">Public</w:t>
-      </w:r>
-      <w:r>
-        <w:t xml:space="preserve"> </w:t>
-      </w:r>
-      <w:r>
-        <w:t xml:space="preserve">Health</w:t>
-      </w:r>
-    </w:p>
-    <w:p>
-      <w:pPr>
-        <w:pStyle w:val="Author"/>
-      </w:pPr>
-      <w:r>
-        <w:t xml:space="preserve">Chris</w:t>
-      </w:r>
-      <w:r>
-        <w:t xml:space="preserve"> </w:t>
-      </w:r>
-      <w:r>
-        <w:t xml:space="preserve">Shaw</w:t>
       </w:r>
     </w:p>
     <w:p>
@@ -59,7 +33,7 @@
         <w:pStyle w:val="Date"/>
       </w:pPr>
       <w:r>
-        <w:t xml:space="preserve">12</w:t>
+        <w:t xml:space="preserve">17</w:t>
       </w:r>
       <w:r>
         <w:t xml:space="preserve"> </w:t>
@@ -78,10 +52,10 @@
       <w:pPr>
         <w:pStyle w:val="Heading1"/>
       </w:pPr>
-      <w:bookmarkStart w:id="21" w:name="introduction"/>
+      <w:bookmarkStart w:id="21" w:name="exploring-the-data"/>
       <w:bookmarkEnd w:id="21"/>
       <w:r>
-        <w:t xml:space="preserve">Introduction</w:t>
+        <w:t xml:space="preserve">Exploring the data</w:t>
       </w:r>
     </w:p>
     <w:p>
@@ -89,7 +63,7 @@
         <w:pStyle w:val="FirstParagraph"/>
       </w:pPr>
       <w:r>
-        <w:t xml:space="preserve">Surveys are an essential part of policy making in Public Health. Limited resources have to be allocated to deliver the maximum outcomes. Conducting a survey across a wide spectrum of public health professionals is a valuable way to gather prevailing information and prioritise policy areas to address.</w:t>
+        <w:t xml:space="preserve">A survey was conducted among 19 public health professionals about which topics they would like discussed at future IPAT meetings.</w:t>
       </w:r>
     </w:p>
     <w:p>
@@ -97,25 +71,7 @@
         <w:pStyle w:val="BodyText"/>
       </w:pPr>
       <w:r>
-        <w:t xml:space="preserve">This paper examines effective ways to analyse and present survey data to support the decision making process about areas to concentrate on.</w:t>
-      </w:r>
-    </w:p>
-    <w:p>
-      <w:pPr>
-        <w:pStyle w:val="Heading1"/>
-      </w:pPr>
-      <w:bookmarkStart w:id="22" w:name="raw-survey-data"/>
-      <w:bookmarkEnd w:id="22"/>
-      <w:r>
-        <w:t xml:space="preserve">Raw survey data</w:t>
-      </w:r>
-    </w:p>
-    <w:p>
-      <w:pPr>
-        <w:pStyle w:val="FirstParagraph"/>
-      </w:pPr>
-      <w:r>
-        <w:t xml:space="preserve">The appendix shows a simulated survey with 10 questions and 19 responses. The raw data is captured in an excel spreadsheet in a tabulated manner. The topics are the column headings. Each row corresponds to one response. The participant's topic preferences are indicated by a number - 1 being the highest preference. Only three preferences are allowed per reponse in strict order.</w:t>
+        <w:t xml:space="preserve">Each respondent selected 3 from 9 topics in order of preference - 1 being the first priority. The plot below shows how each respondent voted for each topic.</w:t>
       </w:r>
     </w:p>
     <w:p>
@@ -123,241 +79,22 @@
         <w:pStyle w:val="BodyText"/>
       </w:pPr>
       <w:r>
-        <w:t xml:space="preserve">The analysis will work on any number of topic colums, responses or preference choices.</w:t>
-      </w:r>
-    </w:p>
-    <w:p>
-      <w:pPr>
-        <w:pStyle w:val="Heading1"/>
-      </w:pPr>
-      <w:bookmarkStart w:id="23" w:name="analysis"/>
-      <w:bookmarkEnd w:id="23"/>
-      <w:r>
-        <w:t xml:space="preserve">Analysis</w:t>
-      </w:r>
-    </w:p>
-    <w:p>
-      <w:pPr>
-        <w:pStyle w:val="FirstParagraph"/>
-      </w:pPr>
-      <w:r>
-        <w:t xml:space="preserve">The first task is to calculate a score for each topic as follows:</w:t>
-      </w:r>
-    </w:p>
-    <w:p>
-      <w:pPr>
-        <w:pStyle w:val="BodyText"/>
-      </w:pPr>
-      <m:oMathPara>
-        <m:oMathParaPr>
-          <m:jc m:val="center"/>
-        </m:oMathParaPr>
-        <m:oMath>
-          <m:nary>
-            <m:naryPr>
-              <m:chr m:val="∑"/>
-              <m:limLoc m:val="undOvr"/>
-              <m:supHide m:val="on"/>
-              <m:supHide m:val="on"/>
-            </m:naryPr>
-            <m:e>
-              <m:r>
-                <m:rPr/>
-                <m:t>(</m:t>
-              </m:r>
-            </m:e>
-            <m:sub/>
-            <m:sup>
-              <m:r>
-                <m:rPr/>
-                <m:t>{</m:t>
-              </m:r>
-              <m:sSub>
-                <m:e>
-                  <m:r>
-                    <m:rPr/>
-                    <m:t>n</m:t>
-                  </m:r>
-                </m:e>
-                <m:sub>
-                  <m:r>
-                    <m:rPr/>
-                    <m:t>i</m:t>
-                  </m:r>
-                </m:sub>
-              </m:sSub>
-              <m:r>
-                <m:rPr/>
-                <m:t>}</m:t>
-              </m:r>
-            </m:sup>
-          </m:nary>
-          <m:r>
-            <m:rPr/>
-            <m:t>4</m:t>
-          </m:r>
-          <m:r>
-            <m:rPr/>
-            <m:t>−</m:t>
-          </m:r>
-          <m:sSub>
-            <m:e>
-              <m:r>
-                <m:rPr/>
-                <m:t>p</m:t>
-              </m:r>
-            </m:e>
-            <m:sub>
-              <m:r>
-                <m:rPr/>
-                <m:t>i</m:t>
-              </m:r>
-            </m:sub>
-          </m:sSub>
-          <m:sSup>
-            <m:e>
-              <m:r>
-                <m:rPr/>
-                <m:t>)</m:t>
-              </m:r>
-            </m:e>
-            <m:sup>
-              <m:r>
-                <m:rPr/>
-                <m:t>2</m:t>
-              </m:r>
-            </m:sup>
-          </m:sSup>
-        </m:oMath>
-      </m:oMathPara>
-    </w:p>
-    <w:p>
-      <w:pPr>
-        <w:pStyle w:val="BodyText"/>
-      </w:pPr>
-      <w:r>
-        <w:t xml:space="preserve">where</w:t>
-      </w:r>
-      <w:r>
-        <w:t xml:space="preserve"> </w:t>
-      </w:r>
-      <m:oMath>
-        <m:r>
-          <m:rPr/>
-          <m:t>{</m:t>
-        </m:r>
-        <m:sSub>
-          <m:e>
-            <m:r>
-              <m:rPr/>
-              <m:t>n</m:t>
-            </m:r>
-          </m:e>
-          <m:sub>
-            <m:r>
-              <m:rPr/>
-              <m:t>i</m:t>
-            </m:r>
-          </m:sub>
-        </m:sSub>
-        <m:r>
-          <m:rPr/>
-          <m:t>}</m:t>
-        </m:r>
-      </m:oMath>
-      <w:r>
-        <w:t xml:space="preserve"> </w:t>
-      </w:r>
-      <w:r>
-        <w:t xml:space="preserve">is the subset of respondents who voted for that subject and</w:t>
-      </w:r>
-      <w:r>
-        <w:t xml:space="preserve"> </w:t>
-      </w:r>
-      <m:oMath>
-        <m:sSub>
-          <m:e>
-            <m:r>
-              <m:rPr/>
-              <m:t>p</m:t>
-            </m:r>
-          </m:e>
-          <m:sub>
-            <m:r>
-              <m:rPr/>
-              <m:t>i</m:t>
-            </m:r>
-          </m:sub>
-        </m:sSub>
-      </m:oMath>
-      <w:r>
-        <w:t xml:space="preserve"> </w:t>
-      </w:r>
-      <w:r>
-        <w:t xml:space="preserve">is their individual priority for each topic (1 being the highest and 3 the lowest).</w:t>
-      </w:r>
-    </w:p>
-    <w:p>
-      <w:pPr>
-        <w:pStyle w:val="BodyText"/>
-      </w:pPr>
-      <w:r>
-        <w:t xml:space="preserve">Once the score is calculated for each topic, the top three topics can be determined easily. However, as a second part of the analysis, we want to understand how well individual preferences are served by the top three. In other words, we want a sense of individual satisfaction with the outcome. This can be measured for each respondent by calculating</w:t>
-      </w:r>
-    </w:p>
-    <w:p>
-      <w:pPr>
-        <w:pStyle w:val="BodyText"/>
-      </w:pPr>
-      <w:r>
-        <w:t xml:space="preserve">$$
-\sum\limits_{i=1}^{i=3} T_is_i^2 \qquad \text{where $s_i$ is the topic score and } T_i=
-  \begin{cases}
-    1 &amp; \text{if that topic is in the top three}.\\
-    0 &amp; \text{otherwise}.
-  \end{cases}
-$$</w:t>
-      </w:r>
-    </w:p>
-    <w:p>
-      <w:pPr>
-        <w:pStyle w:val="Heading2"/>
-      </w:pPr>
-      <w:bookmarkStart w:id="24" w:name="overall-topic-scores"/>
-      <w:bookmarkEnd w:id="24"/>
-      <w:r>
-        <w:t xml:space="preserve">Overall topic scores</w:t>
-      </w:r>
-    </w:p>
-    <w:p>
-      <w:pPr>
-        <w:pStyle w:val="FirstParagraph"/>
-      </w:pPr>
-      <w:r>
-        <w:t xml:space="preserve">The plot below shows the overall scores for each survey topic. There are two clear winners at the right hand side and clearly the topics on the far left are not so popular.</w:t>
-      </w:r>
-    </w:p>
-    <w:p>
-      <w:pPr>
-        <w:pStyle w:val="BodyText"/>
-      </w:pPr>
-      <w:r>
         <w:drawing>
           <wp:inline>
-            <wp:extent cx="4610100" cy="3695700"/>
+            <wp:extent cx="4584700" cy="3657600"/>
             <wp:effectExtent b="0" l="0" r="0" t="0"/>
             <wp:docPr descr="" id="1" name="Picture"/>
             <a:graphic>
               <a:graphicData uri="http://schemas.openxmlformats.org/drawingml/2006/picture">
                 <pic:pic>
                   <pic:nvPicPr>
-                    <pic:cNvPr descr="survey_files/figure-docx/plottopic-1.png" id="0" name="Picture"/>
+                    <pic:cNvPr descr="survey_files/figure-docx/plotraw-1.png" id="0" name="Picture"/>
                     <pic:cNvPicPr>
                       <a:picLocks noChangeArrowheads="1" noChangeAspect="1"/>
                     </pic:cNvPicPr>
                   </pic:nvPicPr>
                   <pic:blipFill>
-                    <a:blip r:embed="rId25"/>
+                    <a:blip r:embed="rId22"/>
                     <a:stretch>
                       <a:fillRect/>
                     </a:stretch>
@@ -365,7 +102,7 @@
                   <pic:spPr bwMode="auto">
                     <a:xfrm>
                       <a:off x="0" y="0"/>
-                      <a:ext cx="4610100" cy="3695700"/>
+                      <a:ext cx="4584700" cy="3657600"/>
                     </a:xfrm>
                     <a:prstGeom prst="rect">
                       <a:avLst/>
@@ -389,26 +126,89 @@
         <w:pStyle w:val="BodyText"/>
       </w:pPr>
       <w:r>
-        <w:t xml:space="preserve">However it is not at all clear whether the fourth most popular topic</w:t>
-      </w:r>
-      <w:r>
-        <w:t xml:space="preserve"> </w:t>
-      </w:r>
-      <w:r>
-        <w:t xml:space="preserve"> </w:t>
-      </w:r>
-      <w:r>
-        <w:t xml:space="preserve">should be selected over the third - the scores are very close.</w:t>
+        <w:t xml:space="preserve">Each respondent has been assigned a letter so they can be identified during the analysis. The size of dot indicates the priority for that respondent. Reading up and down each column will reveal the choice each respondent made. Scanning across each row will indicate the overall feeling for that topic.</w:t>
       </w:r>
     </w:p>
     <w:p>
       <w:pPr>
-        <w:pStyle w:val="Heading2"/>
+        <w:pStyle w:val="BodyText"/>
       </w:pPr>
-      <w:bookmarkStart w:id="26" w:name="satisfaction"/>
-      <w:bookmarkEnd w:id="26"/>
-      <w:r>
-        <w:t xml:space="preserve">Satisfaction</w:t>
+      <w:r>
+        <w:t xml:space="preserve">In this raw state, we can glean some limited information from the data. For example, we can see that</w:t>
+      </w:r>
+      <w:r>
+        <w:t xml:space="preserve"> </w:t>
+      </w:r>
+      <w:r>
+        <w:rPr>
+          <w:i/>
+        </w:rPr>
+        <w:t xml:space="preserve">Education strategies to address vaccine hesitancy</w:t>
+      </w:r>
+      <w:r>
+        <w:t xml:space="preserve"> </w:t>
+      </w:r>
+      <w:r>
+        <w:t xml:space="preserve">has a lot of priority 1 votes, while</w:t>
+      </w:r>
+      <w:r>
+        <w:t xml:space="preserve"> </w:t>
+      </w:r>
+      <w:r>
+        <w:rPr>
+          <w:i/>
+        </w:rPr>
+        <w:t xml:space="preserve">Increase reporting of adult immunizations to ALERT IIS</w:t>
+      </w:r>
+      <w:r>
+        <w:t xml:space="preserve"> </w:t>
+      </w:r>
+      <w:r>
+        <w:t xml:space="preserve">was not all that popular. Otherwise, it is hard to tell which topics should be selected, and the impact of that decision.</w:t>
+      </w:r>
+    </w:p>
+    <w:p>
+      <w:pPr>
+        <w:pStyle w:val="BodyText"/>
+      </w:pPr>
+      <w:r>
+        <w:t xml:space="preserve">Further insight can be gained by re-arranging the plot data as follows:</w:t>
+      </w:r>
+    </w:p>
+    <w:p>
+      <w:pPr>
+        <w:pStyle w:val="Compact"/>
+        <w:numPr>
+          <w:numId w:val="1001"/>
+          <w:ilvl w:val="0"/>
+        </w:numPr>
+      </w:pPr>
+      <w:r>
+        <w:t xml:space="preserve">order the topics from top to bottom according to overall popularity, with the most popular at the top and the least at the bottom.</w:t>
+      </w:r>
+    </w:p>
+    <w:p>
+      <w:pPr>
+        <w:pStyle w:val="Compact"/>
+        <w:numPr>
+          <w:numId w:val="1001"/>
+          <w:ilvl w:val="0"/>
+        </w:numPr>
+      </w:pPr>
+      <w:r>
+        <w:t xml:space="preserve">draw a cut-off line depending on how many topics can be realistically prepared and discussed at future IPAT meetings. Topics above the line will be taken forward, topics below the line will not.</w:t>
+      </w:r>
+    </w:p>
+    <w:p>
+      <w:pPr>
+        <w:pStyle w:val="Compact"/>
+        <w:numPr>
+          <w:numId w:val="1001"/>
+          <w:ilvl w:val="0"/>
+        </w:numPr>
+      </w:pPr>
+      <w:r>
+        <w:t xml:space="preserve">calculate how satisfied respondents are about the selected topics. Re-arrange the respondents on the horizontal axis in order of satisfaction, with the least satisfied on the left hand side and the most satisifed on the right.</w:t>
       </w:r>
     </w:p>
     <w:p>
@@ -416,7 +216,25 @@
         <w:pStyle w:val="FirstParagraph"/>
       </w:pPr>
       <w:r>
-        <w:t xml:space="preserve">The plot below shows every response across all topics. Each response is shown along the horizontal axis. Every response has three topics selected. The larger the dot, the higher the priority is for that respondent.</w:t>
+        <w:t xml:space="preserve">Following this approach will allow two conclusions to be drawn. Firstly, how well the selected topics match the overall preferences and secondly, those respondents who are not satisfied with the outcome.</w:t>
+      </w:r>
+    </w:p>
+    <w:p>
+      <w:pPr>
+        <w:pStyle w:val="Heading1"/>
+      </w:pPr>
+      <w:bookmarkStart w:id="23" w:name="most-popular-topics"/>
+      <w:bookmarkEnd w:id="23"/>
+      <w:r>
+        <w:t xml:space="preserve">Most popular topics</w:t>
+      </w:r>
+    </w:p>
+    <w:p>
+      <w:pPr>
+        <w:pStyle w:val="FirstParagraph"/>
+      </w:pPr>
+      <w:r>
+        <w:t xml:space="preserve">The first job is to calculate a score for each topic based on the aggregate priorities of those who voted for that topic. The plot below shows the overall scores for each survey topic. The score has been calculated to reflect accurately the first, second and third preferences of the survey respondents.</w:t>
       </w:r>
     </w:p>
     <w:p>
@@ -424,7 +242,7 @@
         <w:pStyle w:val="BodyText"/>
       </w:pPr>
       <w:r>
-        <w:t xml:space="preserve">The responses are arranged in order of satisfaction. Those responses to the far right are in general more satisfied with the outcome.</w:t>
+        <w:t xml:space="preserve">There are two clear winners at the right hand side and clearly the topics on the far left are not so popular.</w:t>
       </w:r>
     </w:p>
     <w:p>
@@ -434,20 +252,20 @@
       <w:r>
         <w:drawing>
           <wp:inline>
-            <wp:extent cx="4610100" cy="3695700"/>
+            <wp:extent cx="4584700" cy="3657600"/>
             <wp:effectExtent b="0" l="0" r="0" t="0"/>
             <wp:docPr descr="" id="1" name="Picture"/>
             <a:graphic>
               <a:graphicData uri="http://schemas.openxmlformats.org/drawingml/2006/picture">
                 <pic:pic>
                   <pic:nvPicPr>
-                    <pic:cNvPr descr="survey_files/figure-docx/plot3-1.png" id="0" name="Picture"/>
+                    <pic:cNvPr descr="survey_files/figure-docx/plottopic-1.png" id="0" name="Picture"/>
                     <pic:cNvPicPr>
                       <a:picLocks noChangeArrowheads="1" noChangeAspect="1"/>
                     </pic:cNvPicPr>
                   </pic:nvPicPr>
                   <pic:blipFill>
-                    <a:blip r:embed="rId27"/>
+                    <a:blip r:embed="rId24"/>
                     <a:stretch>
                       <a:fillRect/>
                     </a:stretch>
@@ -455,7 +273,7 @@
                   <pic:spPr bwMode="auto">
                     <a:xfrm>
                       <a:off x="0" y="0"/>
-                      <a:ext cx="4610100" cy="3695700"/>
+                      <a:ext cx="4584700" cy="3657600"/>
                     </a:xfrm>
                     <a:prstGeom prst="rect">
                       <a:avLst/>
@@ -479,7 +297,25 @@
         <w:pStyle w:val="BodyText"/>
       </w:pPr>
       <w:r>
-        <w:t xml:space="preserve">We can see that nine respondents had one of the top three topics as their top priority, and a further five had their second choice. Only three respondents had none of their topics at all selected.</w:t>
+        <w:t xml:space="preserve">However it is not at all clear what the differences are between the next three most popular topics - the scores are very close.</w:t>
+      </w:r>
+    </w:p>
+    <w:p>
+      <w:pPr>
+        <w:pStyle w:val="Heading1"/>
+      </w:pPr>
+      <w:bookmarkStart w:id="25" w:name="implications-of-selecting-just-two-topics"/>
+      <w:bookmarkEnd w:id="25"/>
+      <w:r>
+        <w:t xml:space="preserve">Implications of selecting just two topics</w:t>
+      </w:r>
+    </w:p>
+    <w:p>
+      <w:pPr>
+        <w:pStyle w:val="FirstParagraph"/>
+      </w:pPr>
+      <w:r>
+        <w:t xml:space="preserve">In this section we draw the cut-off line after the second most popular topic. We also re-order the respondents according to their satisfaction with this. This results in the distribution below.</w:t>
       </w:r>
     </w:p>
     <w:p>
@@ -487,56 +323,22 @@
         <w:pStyle w:val="BodyText"/>
       </w:pPr>
       <w:r>
-        <w:t xml:space="preserve">A judgement call can be made whether the score for</w:t>
-      </w:r>
-      <w:r>
-        <w:t xml:space="preserve"> </w:t>
-      </w:r>
-      <w:r>
-        <w:t xml:space="preserve"> </w:t>
-      </w:r>
-      <w:r>
-        <w:t xml:space="preserve">is really justified over the next one. For example,</w:t>
-      </w:r>
-      <w:r>
-        <w:t xml:space="preserve"> </w:t>
-      </w:r>
-      <w:r>
-        <w:t xml:space="preserve"> </w:t>
-      </w:r>
-      <w:r>
-        <w:t xml:space="preserve">has three first choice preferences over two for the other (but chosen less overall). The final choice rests with the policy analyst who will use her skill and judgement to make the recommendation.</w:t>
-      </w:r>
-    </w:p>
-    <w:p>
-      <w:pPr>
-        <w:pStyle w:val="BodyText"/>
-      </w:pPr>
-      <w:r>
-        <w:t xml:space="preserve">If a decision is made to swap out topic 4 for topic 3, we can re-plot the data to see the effect of this:</w:t>
-      </w:r>
-    </w:p>
-    <w:p>
-      <w:pPr>
-        <w:pStyle w:val="BodyText"/>
-      </w:pPr>
-      <w:r>
         <w:drawing>
           <wp:inline>
-            <wp:extent cx="4610100" cy="3695700"/>
+            <wp:extent cx="4584700" cy="3657600"/>
             <wp:effectExtent b="0" l="0" r="0" t="0"/>
             <wp:docPr descr="" id="1" name="Picture"/>
             <a:graphic>
               <a:graphicData uri="http://schemas.openxmlformats.org/drawingml/2006/picture">
                 <pic:pic>
                   <pic:nvPicPr>
-                    <pic:cNvPr descr="survey_files/figure-docx/plot3forceswap-1.png" id="0" name="Picture"/>
+                    <pic:cNvPr descr="survey_files/figure-docx/plot3-1.png" id="0" name="Picture"/>
                     <pic:cNvPicPr>
                       <a:picLocks noChangeArrowheads="1" noChangeAspect="1"/>
                     </pic:cNvPicPr>
                   </pic:nvPicPr>
                   <pic:blipFill>
-                    <a:blip r:embed="rId28"/>
+                    <a:blip r:embed="rId26"/>
                     <a:stretch>
                       <a:fillRect/>
                     </a:stretch>
@@ -544,7 +346,7 @@
                   <pic:spPr bwMode="auto">
                     <a:xfrm>
                       <a:off x="0" y="0"/>
-                      <a:ext cx="4610100" cy="3695700"/>
+                      <a:ext cx="4584700" cy="3657600"/>
                     </a:xfrm>
                     <a:prstGeom prst="rect">
                       <a:avLst/>
@@ -568,7 +370,7 @@
         <w:pStyle w:val="BodyText"/>
       </w:pPr>
       <w:r>
-        <w:t xml:space="preserve">We can see that now 6 people have not had their preferences satisfied, even though 10 first choices are now included. So, although the overall topic scores are close, the algorithm selected the approach which maximises the satisfaction across all respondents.</w:t>
+        <w:t xml:space="preserve">Those votes marked in orange show those respondents who didn't get any of their preferences selected.</w:t>
       </w:r>
     </w:p>
     <w:p>
@@ -576,17 +378,43 @@
         <w:pStyle w:val="BodyText"/>
       </w:pPr>
       <w:r>
-        <w:t xml:space="preserve">It would be a brave policy analyst who swims against the tide of data analysis.</w:t>
+        <w:t xml:space="preserve">We can see that 17 respondents had at least one of their topics selected in the top two topics. Only two respondents had none of their topics chosen.</w:t>
+      </w:r>
+    </w:p>
+    <w:p>
+      <w:pPr>
+        <w:pStyle w:val="BodyText"/>
+      </w:pPr>
+      <w:r>
+        <w:t xml:space="preserve">Furthermore, 11 of the respondents have had their first choice included. Respondents e, a, g, i, j and p didn't get their first choice, however they have some of their other choices selected. Respondents c and h are the least satisfied.</w:t>
+      </w:r>
+    </w:p>
+    <w:p>
+      <w:pPr>
+        <w:pStyle w:val="Heading1"/>
+      </w:pPr>
+      <w:bookmarkStart w:id="27" w:name="options-for-including-a-third-topic"/>
+      <w:bookmarkEnd w:id="27"/>
+      <w:r>
+        <w:t xml:space="preserve">Options for including a third topic</w:t>
+      </w:r>
+    </w:p>
+    <w:p>
+      <w:pPr>
+        <w:pStyle w:val="FirstParagraph"/>
+      </w:pPr>
+      <w:r>
+        <w:t xml:space="preserve">Because of the close nature of the next three popular topics, we need to look more closely at the effect of including each one as the third choice. These three options are presented below.</w:t>
       </w:r>
     </w:p>
     <w:p>
       <w:pPr>
         <w:pStyle w:val="Heading2"/>
       </w:pPr>
-      <w:bookmarkStart w:id="29" w:name="allowing-more-topics-to-be-selected"/>
-      <w:bookmarkEnd w:id="29"/>
-      <w:r>
-        <w:t xml:space="preserve">Allowing more topics to be selected</w:t>
+      <w:bookmarkStart w:id="28" w:name="option-a"/>
+      <w:bookmarkEnd w:id="28"/>
+      <w:r>
+        <w:t xml:space="preserve">Option (a)</w:t>
       </w:r>
     </w:p>
     <w:p>
@@ -594,28 +422,22 @@
         <w:pStyle w:val="FirstParagraph"/>
       </w:pPr>
       <w:r>
-        <w:t xml:space="preserve">Finally, an analysis can be made to see what would happen if four topics were to be selected rather than three. The plot below shows how satisfaction changes by allowing one more topic to be included.</w:t>
-      </w:r>
-      <w:r>
-        <w:t xml:space="preserve"> </w:t>
-      </w:r>
-      <w:r>
         <w:drawing>
           <wp:inline>
-            <wp:extent cx="4610100" cy="3695700"/>
+            <wp:extent cx="4584700" cy="3657600"/>
             <wp:effectExtent b="0" l="0" r="0" t="0"/>
             <wp:docPr descr="" id="1" name="Picture"/>
             <a:graphic>
               <a:graphicData uri="http://schemas.openxmlformats.org/drawingml/2006/picture">
                 <pic:pic>
                   <pic:nvPicPr>
-                    <pic:cNvPr descr="survey_files/figure-docx/plot4-1.png" id="0" name="Picture"/>
+                    <pic:cNvPr descr="survey_files/figure-docx/plot3forceswap1-1.png" id="0" name="Picture"/>
                     <pic:cNvPicPr>
                       <a:picLocks noChangeArrowheads="1" noChangeAspect="1"/>
                     </pic:cNvPicPr>
                   </pic:nvPicPr>
                   <pic:blipFill>
-                    <a:blip r:embed="rId30"/>
+                    <a:blip r:embed="rId29"/>
                     <a:stretch>
                       <a:fillRect/>
                     </a:stretch>
@@ -623,7 +445,7 @@
                   <pic:spPr bwMode="auto">
                     <a:xfrm>
                       <a:off x="0" y="0"/>
-                      <a:ext cx="4610100" cy="3695700"/>
+                      <a:ext cx="4584700" cy="3657600"/>
                     </a:xfrm>
                     <a:prstGeom prst="rect">
                       <a:avLst/>
@@ -647,17 +469,155 @@
         <w:pStyle w:val="BodyText"/>
       </w:pPr>
       <w:r>
-        <w:t xml:space="preserve">Now 12 people have their first priorities met and only two have none at all. Of course the extra time and cost in allowing four selected topics has to be balanced against the improved satisfaction metrics.</w:t>
+        <w:t xml:space="preserve">Although two respondents still don't have any of their topics selected, there are now only 6 respondents who didn't get their first choice (and of those, 4 had at least one of their other choice in the cut.)</w:t>
+      </w:r>
+    </w:p>
+    <w:p>
+      <w:pPr>
+        <w:pStyle w:val="Heading2"/>
+      </w:pPr>
+      <w:bookmarkStart w:id="30" w:name="option-b"/>
+      <w:bookmarkEnd w:id="30"/>
+      <w:r>
+        <w:t xml:space="preserve">Option (b)</w:t>
+      </w:r>
+    </w:p>
+    <w:p>
+      <w:pPr>
+        <w:pStyle w:val="FirstParagraph"/>
+      </w:pPr>
+      <w:r>
+        <w:drawing>
+          <wp:inline>
+            <wp:extent cx="4584700" cy="3657600"/>
+            <wp:effectExtent b="0" l="0" r="0" t="0"/>
+            <wp:docPr descr="" id="1" name="Picture"/>
+            <a:graphic>
+              <a:graphicData uri="http://schemas.openxmlformats.org/drawingml/2006/picture">
+                <pic:pic>
+                  <pic:nvPicPr>
+                    <pic:cNvPr descr="survey_files/figure-docx/plot3forceswap2-1.png" id="0" name="Picture"/>
+                    <pic:cNvPicPr>
+                      <a:picLocks noChangeArrowheads="1" noChangeAspect="1"/>
+                    </pic:cNvPicPr>
+                  </pic:nvPicPr>
+                  <pic:blipFill>
+                    <a:blip r:embed="rId31"/>
+                    <a:stretch>
+                      <a:fillRect/>
+                    </a:stretch>
+                  </pic:blipFill>
+                  <pic:spPr bwMode="auto">
+                    <a:xfrm>
+                      <a:off x="0" y="0"/>
+                      <a:ext cx="4584700" cy="3657600"/>
+                    </a:xfrm>
+                    <a:prstGeom prst="rect">
+                      <a:avLst/>
+                    </a:prstGeom>
+                    <a:noFill/>
+                    <a:ln w="9525">
+                      <a:noFill/>
+                      <a:headEnd/>
+                      <a:tailEnd/>
+                    </a:ln>
+                  </pic:spPr>
+                </pic:pic>
+              </a:graphicData>
+            </a:graphic>
+          </wp:inline>
+        </w:drawing>
+      </w:r>
+    </w:p>
+    <w:p>
+      <w:pPr>
+        <w:pStyle w:val="BodyText"/>
+      </w:pPr>
+      <w:r>
+        <w:t xml:space="preserve">This has a similar impact to option (a) - six priority 1 items didn't make the cut and a couple of people still have nothing.</w:t>
+      </w:r>
+    </w:p>
+    <w:p>
+      <w:pPr>
+        <w:pStyle w:val="Heading2"/>
+      </w:pPr>
+      <w:bookmarkStart w:id="32" w:name="option-c"/>
+      <w:bookmarkEnd w:id="32"/>
+      <w:r>
+        <w:t xml:space="preserve">Option (c)</w:t>
+      </w:r>
+    </w:p>
+    <w:p>
+      <w:pPr>
+        <w:pStyle w:val="FirstParagraph"/>
+      </w:pPr>
+      <w:r>
+        <w:drawing>
+          <wp:inline>
+            <wp:extent cx="4584700" cy="3657600"/>
+            <wp:effectExtent b="0" l="0" r="0" t="0"/>
+            <wp:docPr descr="" id="1" name="Picture"/>
+            <a:graphic>
+              <a:graphicData uri="http://schemas.openxmlformats.org/drawingml/2006/picture">
+                <pic:pic>
+                  <pic:nvPicPr>
+                    <pic:cNvPr descr="survey_files/figure-docx/plot3forceswap3-1.png" id="0" name="Picture"/>
+                    <pic:cNvPicPr>
+                      <a:picLocks noChangeArrowheads="1" noChangeAspect="1"/>
+                    </pic:cNvPicPr>
+                  </pic:nvPicPr>
+                  <pic:blipFill>
+                    <a:blip r:embed="rId33"/>
+                    <a:stretch>
+                      <a:fillRect/>
+                    </a:stretch>
+                  </pic:blipFill>
+                  <pic:spPr bwMode="auto">
+                    <a:xfrm>
+                      <a:off x="0" y="0"/>
+                      <a:ext cx="4584700" cy="3657600"/>
+                    </a:xfrm>
+                    <a:prstGeom prst="rect">
+                      <a:avLst/>
+                    </a:prstGeom>
+                    <a:noFill/>
+                    <a:ln w="9525">
+                      <a:noFill/>
+                      <a:headEnd/>
+                      <a:tailEnd/>
+                    </a:ln>
+                  </pic:spPr>
+                </pic:pic>
+              </a:graphicData>
+            </a:graphic>
+          </wp:inline>
+        </w:drawing>
+      </w:r>
+    </w:p>
+    <w:p>
+      <w:pPr>
+        <w:pStyle w:val="BodyText"/>
+      </w:pPr>
+      <w:r>
+        <w:t xml:space="preserve">This is very interesting - no orange dots! This means that every single respondent has at least one of their choices included if these three topics are chosen.</w:t>
+      </w:r>
+    </w:p>
+    <w:p>
+      <w:pPr>
+        <w:pStyle w:val="BodyText"/>
+      </w:pPr>
+      <w:r>
+        <w:t xml:space="preserve">This looks a good option to choose if it is possible to take three topics forward to the IPAT meeting.</w:t>
       </w:r>
     </w:p>
     <w:p>
       <w:pPr>
         <w:pStyle w:val="Heading1"/>
       </w:pPr>
-      <w:bookmarkStart w:id="31" w:name="appendix-1---raw-data"/>
-      <w:bookmarkEnd w:id="31"/>
-      <w:r>
-        <w:t xml:space="preserve">Appendix 1 - Raw Data</w:t>
+      <w:bookmarkStart w:id="34" w:name="top-four-topics"/>
+      <w:bookmarkEnd w:id="34"/>
+      <w:r>
+        <w:t xml:space="preserve">Top Four topics</w:t>
       </w:r>
     </w:p>
     <w:p>
@@ -665,7 +625,147 @@
         <w:pStyle w:val="FirstParagraph"/>
       </w:pPr>
       <w:r>
-        <w:t xml:space="preserve">The raw data is summarised in the following table. Each respondent provided a priority 1 to 3 for each topic. The subject of each topic is defined in a separate table.</w:t>
+        <w:t xml:space="preserve">In the event that four topics can be presented, there are a couple of options for topic number 4.</w:t>
+      </w:r>
+    </w:p>
+    <w:p>
+      <w:pPr>
+        <w:pStyle w:val="Heading2"/>
+      </w:pPr>
+      <w:bookmarkStart w:id="35" w:name="option-d"/>
+      <w:bookmarkEnd w:id="35"/>
+      <w:r>
+        <w:t xml:space="preserve">Option (d)</w:t>
+      </w:r>
+    </w:p>
+    <w:p>
+      <w:pPr>
+        <w:pStyle w:val="FirstParagraph"/>
+      </w:pPr>
+      <w:r>
+        <w:drawing>
+          <wp:inline>
+            <wp:extent cx="4584700" cy="3657600"/>
+            <wp:effectExtent b="0" l="0" r="0" t="0"/>
+            <wp:docPr descr="" id="1" name="Picture"/>
+            <a:graphic>
+              <a:graphicData uri="http://schemas.openxmlformats.org/drawingml/2006/picture">
+                <pic:pic>
+                  <pic:nvPicPr>
+                    <pic:cNvPr descr="survey_files/figure-docx/plot4a-1.png" id="0" name="Picture"/>
+                    <pic:cNvPicPr>
+                      <a:picLocks noChangeArrowheads="1" noChangeAspect="1"/>
+                    </pic:cNvPicPr>
+                  </pic:nvPicPr>
+                  <pic:blipFill>
+                    <a:blip r:embed="rId36"/>
+                    <a:stretch>
+                      <a:fillRect/>
+                    </a:stretch>
+                  </pic:blipFill>
+                  <pic:spPr bwMode="auto">
+                    <a:xfrm>
+                      <a:off x="0" y="0"/>
+                      <a:ext cx="4584700" cy="3657600"/>
+                    </a:xfrm>
+                    <a:prstGeom prst="rect">
+                      <a:avLst/>
+                    </a:prstGeom>
+                    <a:noFill/>
+                    <a:ln w="9525">
+                      <a:noFill/>
+                      <a:headEnd/>
+                      <a:tailEnd/>
+                    </a:ln>
+                  </pic:spPr>
+                </pic:pic>
+              </a:graphicData>
+            </a:graphic>
+          </wp:inline>
+        </w:drawing>
+      </w:r>
+    </w:p>
+    <w:p>
+      <w:pPr>
+        <w:pStyle w:val="Heading2"/>
+      </w:pPr>
+      <w:bookmarkStart w:id="37" w:name="option-e"/>
+      <w:bookmarkEnd w:id="37"/>
+      <w:r>
+        <w:t xml:space="preserve">Option (e)</w:t>
+      </w:r>
+    </w:p>
+    <w:p>
+      <w:pPr>
+        <w:pStyle w:val="FirstParagraph"/>
+      </w:pPr>
+      <w:r>
+        <w:drawing>
+          <wp:inline>
+            <wp:extent cx="4584700" cy="3657600"/>
+            <wp:effectExtent b="0" l="0" r="0" t="0"/>
+            <wp:docPr descr="" id="1" name="Picture"/>
+            <a:graphic>
+              <a:graphicData uri="http://schemas.openxmlformats.org/drawingml/2006/picture">
+                <pic:pic>
+                  <pic:nvPicPr>
+                    <pic:cNvPr descr="survey_files/figure-docx/plot4forceswap4-1.png" id="0" name="Picture"/>
+                    <pic:cNvPicPr>
+                      <a:picLocks noChangeArrowheads="1" noChangeAspect="1"/>
+                    </pic:cNvPicPr>
+                  </pic:nvPicPr>
+                  <pic:blipFill>
+                    <a:blip r:embed="rId38"/>
+                    <a:stretch>
+                      <a:fillRect/>
+                    </a:stretch>
+                  </pic:blipFill>
+                  <pic:spPr bwMode="auto">
+                    <a:xfrm>
+                      <a:off x="0" y="0"/>
+                      <a:ext cx="4584700" cy="3657600"/>
+                    </a:xfrm>
+                    <a:prstGeom prst="rect">
+                      <a:avLst/>
+                    </a:prstGeom>
+                    <a:noFill/>
+                    <a:ln w="9525">
+                      <a:noFill/>
+                      <a:headEnd/>
+                      <a:tailEnd/>
+                    </a:ln>
+                  </pic:spPr>
+                </pic:pic>
+              </a:graphicData>
+            </a:graphic>
+          </wp:inline>
+        </w:drawing>
+      </w:r>
+    </w:p>
+    <w:p>
+      <w:pPr>
+        <w:pStyle w:val="BodyText"/>
+      </w:pPr>
+      <w:r>
+        <w:t xml:space="preserve">Again, with this option we can see all respondents would be satisfied with these choices.</w:t>
+      </w:r>
+    </w:p>
+    <w:p>
+      <w:pPr>
+        <w:pStyle w:val="Heading1"/>
+      </w:pPr>
+      <w:bookmarkStart w:id="39" w:name="appendix-1---raw-data"/>
+      <w:bookmarkEnd w:id="39"/>
+      <w:r>
+        <w:t xml:space="preserve">Appendix 1 - Raw Data</w:t>
+      </w:r>
+    </w:p>
+    <w:p>
+      <w:pPr>
+        <w:pStyle w:val="FirstParagraph"/>
+      </w:pPr>
+      <w:r>
+        <w:t xml:space="preserve">The raw data is summarized in the following table. Each respondent provided a priority 1 to 3 for each topic. The subject of each topic is defined in a separate table.</w:t>
       </w:r>
     </w:p>
     <w:tbl>
@@ -849,23 +949,6 @@
             </w:r>
           </w:p>
         </w:tc>
-        <w:tc>
-          <w:tcPr>
-            <w:tcBorders>
-              <w:bottom w:val="single"/>
-            </w:tcBorders>
-            <w:vAlign w:val="bottom"/>
-          </w:tcPr>
-          <w:p>
-            <w:pPr>
-              <w:pStyle w:val="Compact"/>
-              <w:jc w:val="center"/>
-            </w:pPr>
-            <w:r>
-              <w:t xml:space="preserve">Topic10</w:t>
-            </w:r>
-          </w:p>
-        </w:tc>
       </w:tr>
       <w:tr>
         <w:tc>
@@ -891,11 +974,6 @@
         </w:tc>
         <w:tc>
           <w:p>
-            <w:pStyle w:val="Compact"/>
-          </w:p>
-        </w:tc>
-        <w:tc>
-          <w:p>
             <w:pPr>
               <w:pStyle w:val="Compact"/>
               <w:jc w:val="center"/>
@@ -923,11 +1001,6 @@
         </w:tc>
         <w:tc>
           <w:p>
-            <w:pStyle w:val="Compact"/>
-          </w:p>
-        </w:tc>
-        <w:tc>
-          <w:p>
             <w:pPr>
               <w:pStyle w:val="Compact"/>
               <w:jc w:val="center"/>
@@ -947,6 +1020,11 @@
             <w:pStyle w:val="Compact"/>
           </w:p>
         </w:tc>
+        <w:tc>
+          <w:p>
+            <w:pStyle w:val="Compact"/>
+          </w:p>
+        </w:tc>
       </w:tr>
       <w:tr>
         <w:tc>
@@ -967,6 +1045,43 @@
         </w:tc>
         <w:tc>
           <w:p>
+            <w:pStyle w:val="Compact"/>
+          </w:p>
+        </w:tc>
+        <w:tc>
+          <w:p>
+            <w:pStyle w:val="Compact"/>
+          </w:p>
+        </w:tc>
+        <w:tc>
+          <w:p>
+            <w:pPr>
+              <w:pStyle w:val="Compact"/>
+              <w:jc w:val="center"/>
+            </w:pPr>
+            <w:r>
+              <w:t xml:space="preserve">1</w:t>
+            </w:r>
+          </w:p>
+        </w:tc>
+        <w:tc>
+          <w:p>
+            <w:pPr>
+              <w:pStyle w:val="Compact"/>
+              <w:jc w:val="center"/>
+            </w:pPr>
+            <w:r>
+              <w:t xml:space="preserve">2</w:t>
+            </w:r>
+          </w:p>
+        </w:tc>
+        <w:tc>
+          <w:p>
+            <w:pStyle w:val="Compact"/>
+          </w:p>
+        </w:tc>
+        <w:tc>
+          <w:p>
             <w:pPr>
               <w:pStyle w:val="Compact"/>
               <w:jc w:val="center"/>
@@ -986,6 +1101,19 @@
             <w:pStyle w:val="Compact"/>
           </w:p>
         </w:tc>
+      </w:tr>
+      <w:tr>
+        <w:tc>
+          <w:p>
+            <w:pPr>
+              <w:pStyle w:val="Compact"/>
+              <w:jc w:val="center"/>
+            </w:pPr>
+            <w:r>
+              <w:t xml:space="preserve">c</w:t>
+            </w:r>
+          </w:p>
+        </w:tc>
         <w:tc>
           <w:p>
             <w:pPr>
@@ -999,6 +1127,47 @@
         </w:tc>
         <w:tc>
           <w:p>
+            <w:pStyle w:val="Compact"/>
+          </w:p>
+        </w:tc>
+        <w:tc>
+          <w:p>
+            <w:pStyle w:val="Compact"/>
+          </w:p>
+        </w:tc>
+        <w:tc>
+          <w:p>
+            <w:pStyle w:val="Compact"/>
+          </w:p>
+        </w:tc>
+        <w:tc>
+          <w:p>
+            <w:pStyle w:val="Compact"/>
+          </w:p>
+        </w:tc>
+        <w:tc>
+          <w:p>
+            <w:pPr>
+              <w:pStyle w:val="Compact"/>
+              <w:jc w:val="center"/>
+            </w:pPr>
+            <w:r>
+              <w:t xml:space="preserve">3</w:t>
+            </w:r>
+          </w:p>
+        </w:tc>
+        <w:tc>
+          <w:p>
+            <w:pStyle w:val="Compact"/>
+          </w:p>
+        </w:tc>
+        <w:tc>
+          <w:p>
+            <w:pStyle w:val="Compact"/>
+          </w:p>
+        </w:tc>
+        <w:tc>
+          <w:p>
             <w:pPr>
               <w:pStyle w:val="Compact"/>
               <w:jc w:val="center"/>
@@ -1008,26 +1177,6 @@
             </w:r>
           </w:p>
         </w:tc>
-        <w:tc>
-          <w:p>
-            <w:pStyle w:val="Compact"/>
-          </w:p>
-        </w:tc>
-        <w:tc>
-          <w:p>
-            <w:pStyle w:val="Compact"/>
-          </w:p>
-        </w:tc>
-        <w:tc>
-          <w:p>
-            <w:pStyle w:val="Compact"/>
-          </w:p>
-        </w:tc>
-        <w:tc>
-          <w:p>
-            <w:pStyle w:val="Compact"/>
-          </w:p>
-        </w:tc>
       </w:tr>
       <w:tr>
         <w:tc>
@@ -1037,8 +1186,29 @@
               <w:jc w:val="center"/>
             </w:pPr>
             <w:r>
-              <w:t xml:space="preserve">c</w:t>
+              <w:t xml:space="preserve">d</w:t>
             </w:r>
+          </w:p>
+        </w:tc>
+        <w:tc>
+          <w:p>
+            <w:pStyle w:val="Compact"/>
+          </w:p>
+        </w:tc>
+        <w:tc>
+          <w:p>
+            <w:pPr>
+              <w:pStyle w:val="Compact"/>
+              <w:jc w:val="center"/>
+            </w:pPr>
+            <w:r>
+              <w:t xml:space="preserve">2</w:t>
+            </w:r>
+          </w:p>
+        </w:tc>
+        <w:tc>
+          <w:p>
+            <w:pStyle w:val="Compact"/>
           </w:p>
         </w:tc>
         <w:tc>
@@ -1059,6 +1229,71 @@
         </w:tc>
         <w:tc>
           <w:p>
+            <w:pStyle w:val="Compact"/>
+          </w:p>
+        </w:tc>
+        <w:tc>
+          <w:p>
+            <w:pPr>
+              <w:pStyle w:val="Compact"/>
+              <w:jc w:val="center"/>
+            </w:pPr>
+            <w:r>
+              <w:t xml:space="preserve">3</w:t>
+            </w:r>
+          </w:p>
+        </w:tc>
+        <w:tc>
+          <w:p>
+            <w:pStyle w:val="Compact"/>
+          </w:p>
+        </w:tc>
+        <w:tc>
+          <w:p>
+            <w:pStyle w:val="Compact"/>
+          </w:p>
+        </w:tc>
+      </w:tr>
+      <w:tr>
+        <w:tc>
+          <w:p>
+            <w:pPr>
+              <w:pStyle w:val="Compact"/>
+              <w:jc w:val="center"/>
+            </w:pPr>
+            <w:r>
+              <w:t xml:space="preserve">e</w:t>
+            </w:r>
+          </w:p>
+        </w:tc>
+        <w:tc>
+          <w:p>
+            <w:pStyle w:val="Compact"/>
+          </w:p>
+        </w:tc>
+        <w:tc>
+          <w:p>
+            <w:pStyle w:val="Compact"/>
+          </w:p>
+        </w:tc>
+        <w:tc>
+          <w:p>
+            <w:pStyle w:val="Compact"/>
+          </w:p>
+        </w:tc>
+        <w:tc>
+          <w:p>
+            <w:pPr>
+              <w:pStyle w:val="Compact"/>
+              <w:jc w:val="center"/>
+            </w:pPr>
+            <w:r>
+              <w:t xml:space="preserve">3</w:t>
+            </w:r>
+          </w:p>
+        </w:tc>
+        <w:tc>
+          <w:p>
             <w:pPr>
               <w:pStyle w:val="Compact"/>
               <w:jc w:val="center"/>
@@ -1070,7 +1305,41 @@
         </w:tc>
         <w:tc>
           <w:p>
+            <w:pPr>
+              <w:pStyle w:val="Compact"/>
+              <w:jc w:val="center"/>
+            </w:pPr>
+            <w:r>
+              <w:t xml:space="preserve">1</w:t>
+            </w:r>
+          </w:p>
+        </w:tc>
+        <w:tc>
+          <w:p>
             <w:pStyle w:val="Compact"/>
+          </w:p>
+        </w:tc>
+        <w:tc>
+          <w:p>
+            <w:pStyle w:val="Compact"/>
+          </w:p>
+        </w:tc>
+        <w:tc>
+          <w:p>
+            <w:pStyle w:val="Compact"/>
+          </w:p>
+        </w:tc>
+      </w:tr>
+      <w:tr>
+        <w:tc>
+          <w:p>
+            <w:pPr>
+              <w:pStyle w:val="Compact"/>
+              <w:jc w:val="center"/>
+            </w:pPr>
+            <w:r>
+              <w:t xml:space="preserve">f</w:t>
+            </w:r>
           </w:p>
         </w:tc>
         <w:tc>
@@ -1109,8 +1378,6 @@
             <w:pStyle w:val="Compact"/>
           </w:p>
         </w:tc>
-      </w:tr>
-      <w:tr>
         <w:tc>
           <w:p>
             <w:pPr>
@@ -1118,13 +1385,8 @@
               <w:jc w:val="center"/>
             </w:pPr>
             <w:r>
-              <w:t xml:space="preserve">d</w:t>
+              <w:t xml:space="preserve">2</w:t>
             </w:r>
-          </w:p>
-        </w:tc>
-        <w:tc>
-          <w:p>
-            <w:pStyle w:val="Compact"/>
           </w:p>
         </w:tc>
         <w:tc>
@@ -1143,9 +1405,64 @@
             <w:pStyle w:val="Compact"/>
           </w:p>
         </w:tc>
+      </w:tr>
+      <w:tr>
+        <w:tc>
+          <w:p>
+            <w:pPr>
+              <w:pStyle w:val="Compact"/>
+              <w:jc w:val="center"/>
+            </w:pPr>
+            <w:r>
+              <w:t xml:space="preserve">g</w:t>
+            </w:r>
+          </w:p>
+        </w:tc>
+        <w:tc>
+          <w:p>
+            <w:pPr>
+              <w:pStyle w:val="Compact"/>
+              <w:jc w:val="center"/>
+            </w:pPr>
+            <w:r>
+              <w:t xml:space="preserve">3</w:t>
+            </w:r>
+          </w:p>
+        </w:tc>
         <w:tc>
           <w:p>
             <w:pStyle w:val="Compact"/>
+          </w:p>
+        </w:tc>
+        <w:tc>
+          <w:p>
+            <w:pStyle w:val="Compact"/>
+          </w:p>
+        </w:tc>
+        <w:tc>
+          <w:p>
+            <w:pStyle w:val="Compact"/>
+          </w:p>
+        </w:tc>
+        <w:tc>
+          <w:p>
+            <w:pStyle w:val="Compact"/>
+          </w:p>
+        </w:tc>
+        <w:tc>
+          <w:p>
+            <w:pStyle w:val="Compact"/>
+          </w:p>
+        </w:tc>
+        <w:tc>
+          <w:p>
+            <w:pPr>
+              <w:pStyle w:val="Compact"/>
+              <w:jc w:val="center"/>
+            </w:pPr>
+            <w:r>
+              <w:t xml:space="preserve">1</w:t>
+            </w:r>
           </w:p>
         </w:tc>
         <w:tc>
@@ -1164,9 +1481,28 @@
             <w:pStyle w:val="Compact"/>
           </w:p>
         </w:tc>
-        <w:tc>
-          <w:p>
-            <w:pStyle w:val="Compact"/>
+      </w:tr>
+      <w:tr>
+        <w:tc>
+          <w:p>
+            <w:pPr>
+              <w:pStyle w:val="Compact"/>
+              <w:jc w:val="center"/>
+            </w:pPr>
+            <w:r>
+              <w:t xml:space="preserve">h</w:t>
+            </w:r>
+          </w:p>
+        </w:tc>
+        <w:tc>
+          <w:p>
+            <w:pPr>
+              <w:pStyle w:val="Compact"/>
+              <w:jc w:val="center"/>
+            </w:pPr>
+            <w:r>
+              <w:t xml:space="preserve">1</w:t>
+            </w:r>
           </w:p>
         </w:tc>
         <w:tc>
@@ -1190,24 +1526,6 @@
             <w:pStyle w:val="Compact"/>
           </w:p>
         </w:tc>
-      </w:tr>
-      <w:tr>
-        <w:tc>
-          <w:p>
-            <w:pPr>
-              <w:pStyle w:val="Compact"/>
-              <w:jc w:val="center"/>
-            </w:pPr>
-            <w:r>
-              <w:t xml:space="preserve">e</w:t>
-            </w:r>
-          </w:p>
-        </w:tc>
-        <w:tc>
-          <w:p>
-            <w:pStyle w:val="Compact"/>
-          </w:p>
-        </w:tc>
         <w:tc>
           <w:p>
             <w:pStyle w:val="Compact"/>
@@ -1231,6 +1549,29 @@
         </w:tc>
         <w:tc>
           <w:p>
+            <w:pStyle w:val="Compact"/>
+          </w:p>
+        </w:tc>
+        <w:tc>
+          <w:p>
+            <w:pStyle w:val="Compact"/>
+          </w:p>
+        </w:tc>
+      </w:tr>
+      <w:tr>
+        <w:tc>
+          <w:p>
+            <w:pPr>
+              <w:pStyle w:val="Compact"/>
+              <w:jc w:val="center"/>
+            </w:pPr>
+            <w:r>
+              <w:t xml:space="preserve">i</w:t>
+            </w:r>
+          </w:p>
+        </w:tc>
+        <w:tc>
+          <w:p>
             <w:pPr>
               <w:pStyle w:val="Compact"/>
               <w:jc w:val="center"/>
@@ -1252,6 +1593,11 @@
         </w:tc>
         <w:tc>
           <w:p>
+            <w:pStyle w:val="Compact"/>
+          </w:p>
+        </w:tc>
+        <w:tc>
+          <w:p>
             <w:pPr>
               <w:pStyle w:val="Compact"/>
               <w:jc w:val="center"/>
@@ -1271,8 +1617,6 @@
             <w:pStyle w:val="Compact"/>
           </w:p>
         </w:tc>
-      </w:tr>
-      <w:tr>
         <w:tc>
           <w:p>
             <w:pPr>
@@ -1280,8 +1624,36 @@
               <w:jc w:val="center"/>
             </w:pPr>
             <w:r>
-              <w:t xml:space="preserve">f</w:t>
+              <w:t xml:space="preserve">2</w:t>
             </w:r>
+          </w:p>
+        </w:tc>
+        <w:tc>
+          <w:p>
+            <w:pStyle w:val="Compact"/>
+          </w:p>
+        </w:tc>
+      </w:tr>
+      <w:tr>
+        <w:tc>
+          <w:p>
+            <w:pPr>
+              <w:pStyle w:val="Compact"/>
+              <w:jc w:val="center"/>
+            </w:pPr>
+            <w:r>
+              <w:t xml:space="preserve">j</w:t>
+            </w:r>
+          </w:p>
+        </w:tc>
+        <w:tc>
+          <w:p>
+            <w:pStyle w:val="Compact"/>
+          </w:p>
+        </w:tc>
+        <w:tc>
+          <w:p>
+            <w:pStyle w:val="Compact"/>
           </w:p>
         </w:tc>
         <w:tc>
@@ -1302,6 +1674,32 @@
               <w:jc w:val="center"/>
             </w:pPr>
             <w:r>
+              <w:t xml:space="preserve">3</w:t>
+            </w:r>
+          </w:p>
+        </w:tc>
+        <w:tc>
+          <w:p>
+            <w:pStyle w:val="Compact"/>
+          </w:p>
+        </w:tc>
+        <w:tc>
+          <w:p>
+            <w:pStyle w:val="Compact"/>
+          </w:p>
+        </w:tc>
+        <w:tc>
+          <w:p>
+            <w:pStyle w:val="Compact"/>
+          </w:p>
+        </w:tc>
+        <w:tc>
+          <w:p>
+            <w:pPr>
+              <w:pStyle w:val="Compact"/>
+              <w:jc w:val="center"/>
+            </w:pPr>
+            <w:r>
               <w:t xml:space="preserve">2</w:t>
             </w:r>
           </w:p>
@@ -1311,6 +1709,19 @@
             <w:pStyle w:val="Compact"/>
           </w:p>
         </w:tc>
+      </w:tr>
+      <w:tr>
+        <w:tc>
+          <w:p>
+            <w:pPr>
+              <w:pStyle w:val="Compact"/>
+              <w:jc w:val="center"/>
+            </w:pPr>
+            <w:r>
+              <w:t xml:space="preserve">k</w:t>
+            </w:r>
+          </w:p>
+        </w:tc>
         <w:tc>
           <w:p>
             <w:pStyle w:val="Compact"/>
@@ -1319,6 +1730,43 @@
         <w:tc>
           <w:p>
             <w:pStyle w:val="Compact"/>
+          </w:p>
+        </w:tc>
+        <w:tc>
+          <w:p>
+            <w:pStyle w:val="Compact"/>
+          </w:p>
+        </w:tc>
+        <w:tc>
+          <w:p>
+            <w:pPr>
+              <w:pStyle w:val="Compact"/>
+              <w:jc w:val="center"/>
+            </w:pPr>
+            <w:r>
+              <w:t xml:space="preserve">1</w:t>
+            </w:r>
+          </w:p>
+        </w:tc>
+        <w:tc>
+          <w:p>
+            <w:pStyle w:val="Compact"/>
+          </w:p>
+        </w:tc>
+        <w:tc>
+          <w:p>
+            <w:pStyle w:val="Compact"/>
+          </w:p>
+        </w:tc>
+        <w:tc>
+          <w:p>
+            <w:pPr>
+              <w:pStyle w:val="Compact"/>
+              <w:jc w:val="center"/>
+            </w:pPr>
+            <w:r>
+              <w:t xml:space="preserve">2</w:t>
+            </w:r>
           </w:p>
         </w:tc>
         <w:tc>
@@ -1337,21 +1785,6 @@
             </w:r>
           </w:p>
         </w:tc>
-        <w:tc>
-          <w:p>
-            <w:pStyle w:val="Compact"/>
-          </w:p>
-        </w:tc>
-        <w:tc>
-          <w:p>
-            <w:pStyle w:val="Compact"/>
-          </w:p>
-        </w:tc>
-        <w:tc>
-          <w:p>
-            <w:pStyle w:val="Compact"/>
-          </w:p>
-        </w:tc>
       </w:tr>
       <w:tr>
         <w:tc>
@@ -1361,23 +1794,35 @@
               <w:jc w:val="center"/>
             </w:pPr>
             <w:r>
-              <w:t xml:space="preserve">g</w:t>
+              <w:t xml:space="preserve">l</w:t>
             </w:r>
           </w:p>
         </w:tc>
         <w:tc>
           <w:p>
+            <w:pPr>
+              <w:pStyle w:val="Compact"/>
+              <w:jc w:val="center"/>
+            </w:pPr>
+            <w:r>
+              <w:t xml:space="preserve">2</w:t>
+            </w:r>
+          </w:p>
+        </w:tc>
+        <w:tc>
+          <w:p>
             <w:pStyle w:val="Compact"/>
           </w:p>
         </w:tc>
         <w:tc>
           <w:p>
-            <w:pStyle w:val="Compact"/>
-          </w:p>
-        </w:tc>
-        <w:tc>
-          <w:p>
-            <w:pStyle w:val="Compact"/>
+            <w:pPr>
+              <w:pStyle w:val="Compact"/>
+              <w:jc w:val="center"/>
+            </w:pPr>
+            <w:r>
+              <w:t xml:space="preserve">3</w:t>
+            </w:r>
           </w:p>
         </w:tc>
         <w:tc>
@@ -1408,6 +1853,44 @@
         </w:tc>
         <w:tc>
           <w:p>
+            <w:pStyle w:val="Compact"/>
+          </w:p>
+        </w:tc>
+        <w:tc>
+          <w:p>
+            <w:pStyle w:val="Compact"/>
+          </w:p>
+        </w:tc>
+      </w:tr>
+      <w:tr>
+        <w:tc>
+          <w:p>
+            <w:pPr>
+              <w:pStyle w:val="Compact"/>
+              <w:jc w:val="center"/>
+            </w:pPr>
+            <w:r>
+              <w:t xml:space="preserve">m</w:t>
+            </w:r>
+          </w:p>
+        </w:tc>
+        <w:tc>
+          <w:p>
+            <w:pStyle w:val="Compact"/>
+          </w:p>
+        </w:tc>
+        <w:tc>
+          <w:p>
+            <w:pStyle w:val="Compact"/>
+          </w:p>
+        </w:tc>
+        <w:tc>
+          <w:p>
+            <w:pStyle w:val="Compact"/>
+          </w:p>
+        </w:tc>
+        <w:tc>
+          <w:p>
             <w:pPr>
               <w:pStyle w:val="Compact"/>
               <w:jc w:val="center"/>
@@ -1433,8 +1916,11 @@
             </w:r>
           </w:p>
         </w:tc>
-      </w:tr>
-      <w:tr>
+        <w:tc>
+          <w:p>
+            <w:pStyle w:val="Compact"/>
+          </w:p>
+        </w:tc>
         <w:tc>
           <w:p>
             <w:pPr>
@@ -1442,7 +1928,25 @@
               <w:jc w:val="center"/>
             </w:pPr>
             <w:r>
-              <w:t xml:space="preserve">h</w:t>
+              <w:t xml:space="preserve">1</w:t>
+            </w:r>
+          </w:p>
+        </w:tc>
+        <w:tc>
+          <w:p>
+            <w:pStyle w:val="Compact"/>
+          </w:p>
+        </w:tc>
+      </w:tr>
+      <w:tr>
+        <w:tc>
+          <w:p>
+            <w:pPr>
+              <w:pStyle w:val="Compact"/>
+              <w:jc w:val="center"/>
+            </w:pPr>
+            <w:r>
+              <w:t xml:space="preserve">n</w:t>
             </w:r>
           </w:p>
         </w:tc>
@@ -1464,11 +1968,6 @@
         </w:tc>
         <w:tc>
           <w:p>
-            <w:pStyle w:val="Compact"/>
-          </w:p>
-        </w:tc>
-        <w:tc>
-          <w:p>
             <w:pPr>
               <w:pStyle w:val="Compact"/>
               <w:jc w:val="center"/>
@@ -1480,16 +1979,6 @@
         </w:tc>
         <w:tc>
           <w:p>
-            <w:pStyle w:val="Compact"/>
-          </w:p>
-        </w:tc>
-        <w:tc>
-          <w:p>
-            <w:pStyle w:val="Compact"/>
-          </w:p>
-        </w:tc>
-        <w:tc>
-          <w:p>
             <w:pPr>
               <w:pStyle w:val="Compact"/>
               <w:jc w:val="center"/>
@@ -1514,6 +2003,16 @@
             <w:pStyle w:val="Compact"/>
           </w:p>
         </w:tc>
+        <w:tc>
+          <w:p>
+            <w:pStyle w:val="Compact"/>
+          </w:p>
+        </w:tc>
+        <w:tc>
+          <w:p>
+            <w:pStyle w:val="Compact"/>
+          </w:p>
+        </w:tc>
       </w:tr>
       <w:tr>
         <w:tc>
@@ -1523,28 +2022,8 @@
               <w:jc w:val="center"/>
             </w:pPr>
             <w:r>
-              <w:t xml:space="preserve">i</w:t>
+              <w:t xml:space="preserve">o</w:t>
             </w:r>
-          </w:p>
-        </w:tc>
-        <w:tc>
-          <w:p>
-            <w:pStyle w:val="Compact"/>
-          </w:p>
-        </w:tc>
-        <w:tc>
-          <w:p>
-            <w:pStyle w:val="Compact"/>
-          </w:p>
-        </w:tc>
-        <w:tc>
-          <w:p>
-            <w:pStyle w:val="Compact"/>
-          </w:p>
-        </w:tc>
-        <w:tc>
-          <w:p>
-            <w:pStyle w:val="Compact"/>
           </w:p>
         </w:tc>
         <w:tc>
@@ -1565,11 +2044,6 @@
         </w:tc>
         <w:tc>
           <w:p>
-            <w:pStyle w:val="Compact"/>
-          </w:p>
-        </w:tc>
-        <w:tc>
-          <w:p>
             <w:pPr>
               <w:pStyle w:val="Compact"/>
               <w:jc w:val="center"/>
@@ -1581,6 +2055,26 @@
         </w:tc>
         <w:tc>
           <w:p>
+            <w:pStyle w:val="Compact"/>
+          </w:p>
+        </w:tc>
+        <w:tc>
+          <w:p>
+            <w:pStyle w:val="Compact"/>
+          </w:p>
+        </w:tc>
+        <w:tc>
+          <w:p>
+            <w:pStyle w:val="Compact"/>
+          </w:p>
+        </w:tc>
+        <w:tc>
+          <w:p>
+            <w:pStyle w:val="Compact"/>
+          </w:p>
+        </w:tc>
+        <w:tc>
+          <w:p>
             <w:pPr>
               <w:pStyle w:val="Compact"/>
               <w:jc w:val="center"/>
@@ -1604,13 +2098,55 @@
               <w:jc w:val="center"/>
             </w:pPr>
             <w:r>
-              <w:t xml:space="preserve">j</w:t>
+              <w:t xml:space="preserve">p</w:t>
             </w:r>
           </w:p>
         </w:tc>
         <w:tc>
           <w:p>
             <w:pStyle w:val="Compact"/>
+          </w:p>
+        </w:tc>
+        <w:tc>
+          <w:p>
+            <w:pStyle w:val="Compact"/>
+          </w:p>
+        </w:tc>
+        <w:tc>
+          <w:p>
+            <w:pStyle w:val="Compact"/>
+          </w:p>
+        </w:tc>
+        <w:tc>
+          <w:p>
+            <w:pPr>
+              <w:pStyle w:val="Compact"/>
+              <w:jc w:val="center"/>
+            </w:pPr>
+            <w:r>
+              <w:t xml:space="preserve">2</w:t>
+            </w:r>
+          </w:p>
+        </w:tc>
+        <w:tc>
+          <w:p>
+            <w:pStyle w:val="Compact"/>
+          </w:p>
+        </w:tc>
+        <w:tc>
+          <w:p>
+            <w:pStyle w:val="Compact"/>
+          </w:p>
+        </w:tc>
+        <w:tc>
+          <w:p>
+            <w:pPr>
+              <w:pStyle w:val="Compact"/>
+              <w:jc w:val="center"/>
+            </w:pPr>
+            <w:r>
+              <w:t xml:space="preserve">1</w:t>
+            </w:r>
           </w:p>
         </w:tc>
         <w:tc>
@@ -1629,9 +2165,44 @@
             <w:pStyle w:val="Compact"/>
           </w:p>
         </w:tc>
+      </w:tr>
+      <w:tr>
+        <w:tc>
+          <w:p>
+            <w:pPr>
+              <w:pStyle w:val="Compact"/>
+              <w:jc w:val="center"/>
+            </w:pPr>
+            <w:r>
+              <w:t xml:space="preserve">q</w:t>
+            </w:r>
+          </w:p>
+        </w:tc>
         <w:tc>
           <w:p>
             <w:pStyle w:val="Compact"/>
+          </w:p>
+        </w:tc>
+        <w:tc>
+          <w:p>
+            <w:pPr>
+              <w:pStyle w:val="Compact"/>
+              <w:jc w:val="center"/>
+            </w:pPr>
+            <w:r>
+              <w:t xml:space="preserve">2</w:t>
+            </w:r>
+          </w:p>
+        </w:tc>
+        <w:tc>
+          <w:p>
+            <w:pPr>
+              <w:pStyle w:val="Compact"/>
+              <w:jc w:val="center"/>
+            </w:pPr>
+            <w:r>
+              <w:t xml:space="preserve">3</w:t>
+            </w:r>
           </w:p>
         </w:tc>
         <w:tc>
@@ -1652,6 +2223,44 @@
         </w:tc>
         <w:tc>
           <w:p>
+            <w:pStyle w:val="Compact"/>
+          </w:p>
+        </w:tc>
+        <w:tc>
+          <w:p>
+            <w:pStyle w:val="Compact"/>
+          </w:p>
+        </w:tc>
+        <w:tc>
+          <w:p>
+            <w:pStyle w:val="Compact"/>
+          </w:p>
+        </w:tc>
+        <w:tc>
+          <w:p>
+            <w:pStyle w:val="Compact"/>
+          </w:p>
+        </w:tc>
+      </w:tr>
+      <w:tr>
+        <w:tc>
+          <w:p>
+            <w:pPr>
+              <w:pStyle w:val="Compact"/>
+              <w:jc w:val="center"/>
+            </w:pPr>
+            <w:r>
+              <w:t xml:space="preserve">r</w:t>
+            </w:r>
+          </w:p>
+        </w:tc>
+        <w:tc>
+          <w:p>
+            <w:pStyle w:val="Compact"/>
+          </w:p>
+        </w:tc>
+        <w:tc>
+          <w:p>
             <w:pPr>
               <w:pStyle w:val="Compact"/>
               <w:jc w:val="center"/>
@@ -1668,50 +2277,13 @@
         </w:tc>
         <w:tc>
           <w:p>
-            <w:pStyle w:val="Compact"/>
-          </w:p>
-        </w:tc>
-        <w:tc>
-          <w:p>
-            <w:pStyle w:val="Compact"/>
-          </w:p>
-        </w:tc>
-      </w:tr>
-      <w:tr>
-        <w:tc>
-          <w:p>
             <w:pPr>
               <w:pStyle w:val="Compact"/>
               <w:jc w:val="center"/>
             </w:pPr>
             <w:r>
-              <w:t xml:space="preserve">k</w:t>
+              <w:t xml:space="preserve">1</w:t>
             </w:r>
-          </w:p>
-        </w:tc>
-        <w:tc>
-          <w:p>
-            <w:pStyle w:val="Compact"/>
-          </w:p>
-        </w:tc>
-        <w:tc>
-          <w:p>
-            <w:pStyle w:val="Compact"/>
-          </w:p>
-        </w:tc>
-        <w:tc>
-          <w:p>
-            <w:pStyle w:val="Compact"/>
-          </w:p>
-        </w:tc>
-        <w:tc>
-          <w:p>
-            <w:pStyle w:val="Compact"/>
-          </w:p>
-        </w:tc>
-        <w:tc>
-          <w:p>
-            <w:pStyle w:val="Compact"/>
           </w:p>
         </w:tc>
         <w:tc>
@@ -1737,6 +2309,39 @@
         </w:tc>
         <w:tc>
           <w:p>
+            <w:pStyle w:val="Compact"/>
+          </w:p>
+        </w:tc>
+        <w:tc>
+          <w:p>
+            <w:pStyle w:val="Compact"/>
+          </w:p>
+        </w:tc>
+      </w:tr>
+      <w:tr>
+        <w:tc>
+          <w:p>
+            <w:pPr>
+              <w:pStyle w:val="Compact"/>
+              <w:jc w:val="center"/>
+            </w:pPr>
+            <w:r>
+              <w:t xml:space="preserve">s</w:t>
+            </w:r>
+          </w:p>
+        </w:tc>
+        <w:tc>
+          <w:p>
+            <w:pStyle w:val="Compact"/>
+          </w:p>
+        </w:tc>
+        <w:tc>
+          <w:p>
+            <w:pStyle w:val="Compact"/>
+          </w:p>
+        </w:tc>
+        <w:tc>
+          <w:p>
             <w:pPr>
               <w:pStyle w:val="Compact"/>
               <w:jc w:val="center"/>
@@ -1748,6 +2353,26 @@
         </w:tc>
         <w:tc>
           <w:p>
+            <w:pStyle w:val="Compact"/>
+          </w:p>
+        </w:tc>
+        <w:tc>
+          <w:p>
+            <w:pStyle w:val="Compact"/>
+          </w:p>
+        </w:tc>
+        <w:tc>
+          <w:p>
+            <w:pStyle w:val="Compact"/>
+          </w:p>
+        </w:tc>
+        <w:tc>
+          <w:p>
+            <w:pStyle w:val="Compact"/>
+          </w:p>
+        </w:tc>
+        <w:tc>
+          <w:p>
             <w:pPr>
               <w:pStyle w:val="Compact"/>
               <w:jc w:val="center"/>
@@ -1757,66 +2382,6 @@
             </w:r>
           </w:p>
         </w:tc>
-      </w:tr>
-      <w:tr>
-        <w:tc>
-          <w:p>
-            <w:pPr>
-              <w:pStyle w:val="Compact"/>
-              <w:jc w:val="center"/>
-            </w:pPr>
-            <w:r>
-              <w:t xml:space="preserve">l</w:t>
-            </w:r>
-          </w:p>
-        </w:tc>
-        <w:tc>
-          <w:p>
-            <w:pPr>
-              <w:pStyle w:val="Compact"/>
-              <w:jc w:val="center"/>
-            </w:pPr>
-            <w:r>
-              <w:t xml:space="preserve">1</w:t>
-            </w:r>
-          </w:p>
-        </w:tc>
-        <w:tc>
-          <w:p>
-            <w:pStyle w:val="Compact"/>
-          </w:p>
-        </w:tc>
-        <w:tc>
-          <w:p>
-            <w:pStyle w:val="Compact"/>
-          </w:p>
-        </w:tc>
-        <w:tc>
-          <w:p>
-            <w:pPr>
-              <w:pStyle w:val="Compact"/>
-              <w:jc w:val="center"/>
-            </w:pPr>
-            <w:r>
-              <w:t xml:space="preserve">2</w:t>
-            </w:r>
-          </w:p>
-        </w:tc>
-        <w:tc>
-          <w:p>
-            <w:pStyle w:val="Compact"/>
-          </w:p>
-        </w:tc>
-        <w:tc>
-          <w:p>
-            <w:pStyle w:val="Compact"/>
-          </w:p>
-        </w:tc>
-        <w:tc>
-          <w:p>
-            <w:pStyle w:val="Compact"/>
-          </w:p>
-        </w:tc>
         <w:tc>
           <w:p>
             <w:pPr>
@@ -1826,583 +2391,6 @@
             <w:r>
               <w:t xml:space="preserve">3</w:t>
             </w:r>
-          </w:p>
-        </w:tc>
-        <w:tc>
-          <w:p>
-            <w:pStyle w:val="Compact"/>
-          </w:p>
-        </w:tc>
-        <w:tc>
-          <w:p>
-            <w:pStyle w:val="Compact"/>
-          </w:p>
-        </w:tc>
-      </w:tr>
-      <w:tr>
-        <w:tc>
-          <w:p>
-            <w:pPr>
-              <w:pStyle w:val="Compact"/>
-              <w:jc w:val="center"/>
-            </w:pPr>
-            <w:r>
-              <w:t xml:space="preserve">m</w:t>
-            </w:r>
-          </w:p>
-        </w:tc>
-        <w:tc>
-          <w:p>
-            <w:pStyle w:val="Compact"/>
-          </w:p>
-        </w:tc>
-        <w:tc>
-          <w:p>
-            <w:pStyle w:val="Compact"/>
-          </w:p>
-        </w:tc>
-        <w:tc>
-          <w:p>
-            <w:pPr>
-              <w:pStyle w:val="Compact"/>
-              <w:jc w:val="center"/>
-            </w:pPr>
-            <w:r>
-              <w:t xml:space="preserve">3</w:t>
-            </w:r>
-          </w:p>
-        </w:tc>
-        <w:tc>
-          <w:p>
-            <w:pStyle w:val="Compact"/>
-          </w:p>
-        </w:tc>
-        <w:tc>
-          <w:p>
-            <w:pStyle w:val="Compact"/>
-          </w:p>
-        </w:tc>
-        <w:tc>
-          <w:p>
-            <w:pPr>
-              <w:pStyle w:val="Compact"/>
-              <w:jc w:val="center"/>
-            </w:pPr>
-            <w:r>
-              <w:t xml:space="preserve">1</w:t>
-            </w:r>
-          </w:p>
-        </w:tc>
-        <w:tc>
-          <w:p>
-            <w:pStyle w:val="Compact"/>
-          </w:p>
-        </w:tc>
-        <w:tc>
-          <w:p>
-            <w:pStyle w:val="Compact"/>
-          </w:p>
-        </w:tc>
-        <w:tc>
-          <w:p>
-            <w:pPr>
-              <w:pStyle w:val="Compact"/>
-              <w:jc w:val="center"/>
-            </w:pPr>
-            <w:r>
-              <w:t xml:space="preserve">2</w:t>
-            </w:r>
-          </w:p>
-        </w:tc>
-        <w:tc>
-          <w:p>
-            <w:pStyle w:val="Compact"/>
-          </w:p>
-        </w:tc>
-      </w:tr>
-      <w:tr>
-        <w:tc>
-          <w:p>
-            <w:pPr>
-              <w:pStyle w:val="Compact"/>
-              <w:jc w:val="center"/>
-            </w:pPr>
-            <w:r>
-              <w:t xml:space="preserve">n</w:t>
-            </w:r>
-          </w:p>
-        </w:tc>
-        <w:tc>
-          <w:p>
-            <w:pPr>
-              <w:pStyle w:val="Compact"/>
-              <w:jc w:val="center"/>
-            </w:pPr>
-            <w:r>
-              <w:t xml:space="preserve">2</w:t>
-            </w:r>
-          </w:p>
-        </w:tc>
-        <w:tc>
-          <w:p>
-            <w:pPr>
-              <w:pStyle w:val="Compact"/>
-              <w:jc w:val="center"/>
-            </w:pPr>
-            <w:r>
-              <w:t xml:space="preserve">3</w:t>
-            </w:r>
-          </w:p>
-        </w:tc>
-        <w:tc>
-          <w:p>
-            <w:pStyle w:val="Compact"/>
-          </w:p>
-        </w:tc>
-        <w:tc>
-          <w:p>
-            <w:pStyle w:val="Compact"/>
-          </w:p>
-        </w:tc>
-        <w:tc>
-          <w:p>
-            <w:pPr>
-              <w:pStyle w:val="Compact"/>
-              <w:jc w:val="center"/>
-            </w:pPr>
-            <w:r>
-              <w:t xml:space="preserve">1</w:t>
-            </w:r>
-          </w:p>
-        </w:tc>
-        <w:tc>
-          <w:p>
-            <w:pStyle w:val="Compact"/>
-          </w:p>
-        </w:tc>
-        <w:tc>
-          <w:p>
-            <w:pStyle w:val="Compact"/>
-          </w:p>
-        </w:tc>
-        <w:tc>
-          <w:p>
-            <w:pStyle w:val="Compact"/>
-          </w:p>
-        </w:tc>
-        <w:tc>
-          <w:p>
-            <w:pStyle w:val="Compact"/>
-          </w:p>
-        </w:tc>
-        <w:tc>
-          <w:p>
-            <w:pStyle w:val="Compact"/>
-          </w:p>
-        </w:tc>
-      </w:tr>
-      <w:tr>
-        <w:tc>
-          <w:p>
-            <w:pPr>
-              <w:pStyle w:val="Compact"/>
-              <w:jc w:val="center"/>
-            </w:pPr>
-            <w:r>
-              <w:t xml:space="preserve">o</w:t>
-            </w:r>
-          </w:p>
-        </w:tc>
-        <w:tc>
-          <w:p>
-            <w:pStyle w:val="Compact"/>
-          </w:p>
-        </w:tc>
-        <w:tc>
-          <w:p>
-            <w:pPr>
-              <w:pStyle w:val="Compact"/>
-              <w:jc w:val="center"/>
-            </w:pPr>
-            <w:r>
-              <w:t xml:space="preserve">2</w:t>
-            </w:r>
-          </w:p>
-        </w:tc>
-        <w:tc>
-          <w:p>
-            <w:pStyle w:val="Compact"/>
-          </w:p>
-        </w:tc>
-        <w:tc>
-          <w:p>
-            <w:pStyle w:val="Compact"/>
-          </w:p>
-        </w:tc>
-        <w:tc>
-          <w:p>
-            <w:pStyle w:val="Compact"/>
-          </w:p>
-        </w:tc>
-        <w:tc>
-          <w:p>
-            <w:pPr>
-              <w:pStyle w:val="Compact"/>
-              <w:jc w:val="center"/>
-            </w:pPr>
-            <w:r>
-              <w:t xml:space="preserve">1</w:t>
-            </w:r>
-          </w:p>
-        </w:tc>
-        <w:tc>
-          <w:p>
-            <w:pStyle w:val="Compact"/>
-          </w:p>
-        </w:tc>
-        <w:tc>
-          <w:p>
-            <w:pStyle w:val="Compact"/>
-          </w:p>
-        </w:tc>
-        <w:tc>
-          <w:p>
-            <w:pPr>
-              <w:pStyle w:val="Compact"/>
-              <w:jc w:val="center"/>
-            </w:pPr>
-            <w:r>
-              <w:t xml:space="preserve">3</w:t>
-            </w:r>
-          </w:p>
-        </w:tc>
-        <w:tc>
-          <w:p>
-            <w:pStyle w:val="Compact"/>
-          </w:p>
-        </w:tc>
-      </w:tr>
-      <w:tr>
-        <w:tc>
-          <w:p>
-            <w:pPr>
-              <w:pStyle w:val="Compact"/>
-              <w:jc w:val="center"/>
-            </w:pPr>
-            <w:r>
-              <w:t xml:space="preserve">p</w:t>
-            </w:r>
-          </w:p>
-        </w:tc>
-        <w:tc>
-          <w:p>
-            <w:pStyle w:val="Compact"/>
-          </w:p>
-        </w:tc>
-        <w:tc>
-          <w:p>
-            <w:pStyle w:val="Compact"/>
-          </w:p>
-        </w:tc>
-        <w:tc>
-          <w:p>
-            <w:pStyle w:val="Compact"/>
-          </w:p>
-        </w:tc>
-        <w:tc>
-          <w:p>
-            <w:pPr>
-              <w:pStyle w:val="Compact"/>
-              <w:jc w:val="center"/>
-            </w:pPr>
-            <w:r>
-              <w:t xml:space="preserve">1</w:t>
-            </w:r>
-          </w:p>
-        </w:tc>
-        <w:tc>
-          <w:p>
-            <w:pPr>
-              <w:pStyle w:val="Compact"/>
-              <w:jc w:val="center"/>
-            </w:pPr>
-            <w:r>
-              <w:t xml:space="preserve">2</w:t>
-            </w:r>
-          </w:p>
-        </w:tc>
-        <w:tc>
-          <w:p>
-            <w:pPr>
-              <w:pStyle w:val="Compact"/>
-              <w:jc w:val="center"/>
-            </w:pPr>
-            <w:r>
-              <w:t xml:space="preserve">3</w:t>
-            </w:r>
-          </w:p>
-        </w:tc>
-        <w:tc>
-          <w:p>
-            <w:pStyle w:val="Compact"/>
-          </w:p>
-        </w:tc>
-        <w:tc>
-          <w:p>
-            <w:pStyle w:val="Compact"/>
-          </w:p>
-        </w:tc>
-        <w:tc>
-          <w:p>
-            <w:pStyle w:val="Compact"/>
-          </w:p>
-        </w:tc>
-        <w:tc>
-          <w:p>
-            <w:pStyle w:val="Compact"/>
-          </w:p>
-        </w:tc>
-      </w:tr>
-      <w:tr>
-        <w:tc>
-          <w:p>
-            <w:pPr>
-              <w:pStyle w:val="Compact"/>
-              <w:jc w:val="center"/>
-            </w:pPr>
-            <w:r>
-              <w:t xml:space="preserve">q</w:t>
-            </w:r>
-          </w:p>
-        </w:tc>
-        <w:tc>
-          <w:p>
-            <w:pStyle w:val="Compact"/>
-          </w:p>
-        </w:tc>
-        <w:tc>
-          <w:p>
-            <w:pPr>
-              <w:pStyle w:val="Compact"/>
-              <w:jc w:val="center"/>
-            </w:pPr>
-            <w:r>
-              <w:t xml:space="preserve">3</w:t>
-            </w:r>
-          </w:p>
-        </w:tc>
-        <w:tc>
-          <w:p>
-            <w:pStyle w:val="Compact"/>
-          </w:p>
-        </w:tc>
-        <w:tc>
-          <w:p>
-            <w:pStyle w:val="Compact"/>
-          </w:p>
-        </w:tc>
-        <w:tc>
-          <w:p>
-            <w:pStyle w:val="Compact"/>
-          </w:p>
-        </w:tc>
-        <w:tc>
-          <w:p>
-            <w:pStyle w:val="Compact"/>
-          </w:p>
-        </w:tc>
-        <w:tc>
-          <w:p>
-            <w:pPr>
-              <w:pStyle w:val="Compact"/>
-              <w:jc w:val="center"/>
-            </w:pPr>
-            <w:r>
-              <w:t xml:space="preserve">1</w:t>
-            </w:r>
-          </w:p>
-        </w:tc>
-        <w:tc>
-          <w:p>
-            <w:pStyle w:val="Compact"/>
-          </w:p>
-        </w:tc>
-        <w:tc>
-          <w:p>
-            <w:pStyle w:val="Compact"/>
-          </w:p>
-        </w:tc>
-        <w:tc>
-          <w:p>
-            <w:pPr>
-              <w:pStyle w:val="Compact"/>
-              <w:jc w:val="center"/>
-            </w:pPr>
-            <w:r>
-              <w:t xml:space="preserve">2</w:t>
-            </w:r>
-          </w:p>
-        </w:tc>
-      </w:tr>
-      <w:tr>
-        <w:tc>
-          <w:p>
-            <w:pPr>
-              <w:pStyle w:val="Compact"/>
-              <w:jc w:val="center"/>
-            </w:pPr>
-            <w:r>
-              <w:t xml:space="preserve">r</w:t>
-            </w:r>
-          </w:p>
-        </w:tc>
-        <w:tc>
-          <w:p>
-            <w:pStyle w:val="Compact"/>
-          </w:p>
-        </w:tc>
-        <w:tc>
-          <w:p>
-            <w:pStyle w:val="Compact"/>
-          </w:p>
-        </w:tc>
-        <w:tc>
-          <w:p>
-            <w:pPr>
-              <w:pStyle w:val="Compact"/>
-              <w:jc w:val="center"/>
-            </w:pPr>
-            <w:r>
-              <w:t xml:space="preserve">3</w:t>
-            </w:r>
-          </w:p>
-        </w:tc>
-        <w:tc>
-          <w:p>
-            <w:pStyle w:val="Compact"/>
-          </w:p>
-        </w:tc>
-        <w:tc>
-          <w:p>
-            <w:pStyle w:val="Compact"/>
-          </w:p>
-        </w:tc>
-        <w:tc>
-          <w:p>
-            <w:pPr>
-              <w:pStyle w:val="Compact"/>
-              <w:jc w:val="center"/>
-            </w:pPr>
-            <w:r>
-              <w:t xml:space="preserve">2</w:t>
-            </w:r>
-          </w:p>
-        </w:tc>
-        <w:tc>
-          <w:p>
-            <w:pStyle w:val="Compact"/>
-          </w:p>
-        </w:tc>
-        <w:tc>
-          <w:p>
-            <w:pStyle w:val="Compact"/>
-          </w:p>
-        </w:tc>
-        <w:tc>
-          <w:p>
-            <w:pPr>
-              <w:pStyle w:val="Compact"/>
-              <w:jc w:val="center"/>
-            </w:pPr>
-            <w:r>
-              <w:t xml:space="preserve">1</w:t>
-            </w:r>
-          </w:p>
-        </w:tc>
-        <w:tc>
-          <w:p>
-            <w:pStyle w:val="Compact"/>
-          </w:p>
-        </w:tc>
-      </w:tr>
-      <w:tr>
-        <w:tc>
-          <w:p>
-            <w:pPr>
-              <w:pStyle w:val="Compact"/>
-              <w:jc w:val="center"/>
-            </w:pPr>
-            <w:r>
-              <w:t xml:space="preserve">s</w:t>
-            </w:r>
-          </w:p>
-        </w:tc>
-        <w:tc>
-          <w:p>
-            <w:pStyle w:val="Compact"/>
-          </w:p>
-        </w:tc>
-        <w:tc>
-          <w:p>
-            <w:pStyle w:val="Compact"/>
-          </w:p>
-        </w:tc>
-        <w:tc>
-          <w:p>
-            <w:pStyle w:val="Compact"/>
-          </w:p>
-        </w:tc>
-        <w:tc>
-          <w:p>
-            <w:pPr>
-              <w:pStyle w:val="Compact"/>
-              <w:jc w:val="center"/>
-            </w:pPr>
-            <w:r>
-              <w:t xml:space="preserve">1</w:t>
-            </w:r>
-          </w:p>
-        </w:tc>
-        <w:tc>
-          <w:p>
-            <w:pPr>
-              <w:pStyle w:val="Compact"/>
-              <w:jc w:val="center"/>
-            </w:pPr>
-            <w:r>
-              <w:t xml:space="preserve">2</w:t>
-            </w:r>
-          </w:p>
-        </w:tc>
-        <w:tc>
-          <w:p>
-            <w:pPr>
-              <w:pStyle w:val="Compact"/>
-              <w:jc w:val="center"/>
-            </w:pPr>
-            <w:r>
-              <w:t xml:space="preserve">3</w:t>
-            </w:r>
-          </w:p>
-        </w:tc>
-        <w:tc>
-          <w:p>
-            <w:pStyle w:val="Compact"/>
-          </w:p>
-        </w:tc>
-        <w:tc>
-          <w:p>
-            <w:pStyle w:val="Compact"/>
-          </w:p>
-        </w:tc>
-        <w:tc>
-          <w:p>
-            <w:pStyle w:val="Compact"/>
-          </w:p>
-        </w:tc>
-        <w:tc>
-          <w:p>
-            <w:pStyle w:val="Compact"/>
           </w:p>
         </w:tc>
       </w:tr>
@@ -2472,7 +2460,7 @@
               <w:jc w:val="left"/>
             </w:pPr>
             <w:r>
-              <w:t xml:space="preserve">Availability during production failures</w:t>
+              <w:t xml:space="preserve">Increasing Tdap uptake in pregnant women</w:t>
             </w:r>
           </w:p>
         </w:tc>
@@ -2496,7 +2484,7 @@
               <w:jc w:val="left"/>
             </w:pPr>
             <w:r>
-              <w:t xml:space="preserve">Financial incentives in the supply chain</w:t>
+              <w:t xml:space="preserve">Encouraging teens to self-refer for immunizations</w:t>
             </w:r>
           </w:p>
         </w:tc>
@@ -2520,7 +2508,7 @@
               <w:jc w:val="left"/>
             </w:pPr>
             <w:r>
-              <w:t xml:space="preserve">Assessing competing products</w:t>
+              <w:t xml:space="preserve">Allow private child care facilities to exclude those with non-medical exemptions</w:t>
             </w:r>
           </w:p>
         </w:tc>
@@ -2544,7 +2532,7 @@
               <w:jc w:val="left"/>
             </w:pPr>
             <w:r>
-              <w:t xml:space="preserve">Safety and effectiveness</w:t>
+              <w:t xml:space="preserve">Education strategies to address vaccine hesitancy</w:t>
             </w:r>
           </w:p>
         </w:tc>
@@ -2568,7 +2556,7 @@
               <w:jc w:val="left"/>
             </w:pPr>
             <w:r>
-              <w:t xml:space="preserve">Co-ordination of government financing programs</w:t>
+              <w:t xml:space="preserve">Payment for adult immunizations by Medicare</w:t>
             </w:r>
           </w:p>
         </w:tc>
@@ -2592,7 +2580,7 @@
               <w:jc w:val="left"/>
             </w:pPr>
             <w:r>
-              <w:t xml:space="preserve">Payment for vaccination and follow up care</w:t>
+              <w:t xml:space="preserve">Improving adult immunization coverage</w:t>
             </w:r>
           </w:p>
         </w:tc>
@@ -2616,7 +2604,7 @@
               <w:jc w:val="left"/>
             </w:pPr>
             <w:r>
-              <w:t xml:space="preserve">Side Effect monitoring</w:t>
+              <w:t xml:space="preserve">Improving flu vaccine coverage</w:t>
             </w:r>
           </w:p>
         </w:tc>
@@ -2640,7 +2628,7 @@
               <w:jc w:val="left"/>
             </w:pPr>
             <w:r>
-              <w:t xml:space="preserve">Bioterrorism</w:t>
+              <w:t xml:space="preserve">Increasing uptake of vaccines by health care workers</w:t>
             </w:r>
           </w:p>
         </w:tc>
@@ -2664,31 +2652,7 @@
               <w:jc w:val="left"/>
             </w:pPr>
             <w:r>
-              <w:t xml:space="preserve">Communicating Risks and improving knowledge</w:t>
-            </w:r>
-          </w:p>
-        </w:tc>
-      </w:tr>
-      <w:tr>
-        <w:tc>
-          <w:p>
-            <w:pPr>
-              <w:pStyle w:val="Compact"/>
-              <w:jc w:val="left"/>
-            </w:pPr>
-            <w:r>
-              <w:t xml:space="preserve">Topic10</w:t>
-            </w:r>
-          </w:p>
-        </w:tc>
-        <w:tc>
-          <w:p>
-            <w:pPr>
-              <w:pStyle w:val="Compact"/>
-              <w:jc w:val="left"/>
-            </w:pPr>
-            <w:r>
-              <w:t xml:space="preserve">Global Health</w:t>
+              <w:t xml:space="preserve">Increase reporting of adult immunizations to ALERT IIS</w:t>
             </w:r>
           </w:p>
         </w:tc>
@@ -2706,8 +2670,8 @@
       <w:pPr>
         <w:pStyle w:val="Heading1"/>
       </w:pPr>
-      <w:bookmarkStart w:id="32" w:name="appendix-2---analysis-code"/>
-      <w:bookmarkEnd w:id="32"/>
+      <w:bookmarkStart w:id="40" w:name="appendix-2---analysis-code"/>
+      <w:bookmarkEnd w:id="40"/>
       <w:r>
         <w:t xml:space="preserve">Appendix 2 - Analysis code</w:t>
       </w:r>
@@ -4350,7 +4314,7 @@
         <w:rPr>
           <w:rStyle w:val="CommentTok"/>
         </w:rPr>
-        <w:t xml:space="preserve"># Put a 1 in the weight columm for the last number of topics determined by</w:t>
+        <w:t xml:space="preserve"># Put a 1 in the weight column for the last number of topics determined by</w:t>
       </w:r>
       <w:r>
         <w:br w:type="textWrapping"/>
@@ -6060,7 +6024,7 @@
         <w:rPr>
           <w:rStyle w:val="NormalTok"/>
         </w:rPr>
-        <w:t xml:space="preserve">(topic_scores, topic_score)</w:t>
+        <w:t xml:space="preserve">(topic_scores, weight, topic_score)</w:t>
       </w:r>
       <w:r>
         <w:br w:type="textWrapping"/>
@@ -6891,54 +6855,6 @@
         <w:br w:type="textWrapping"/>
       </w:r>
       <w:r>
-        <w:rPr>
-          <w:rStyle w:val="NormalTok"/>
-        </w:rPr>
-        <w:t xml:space="preserve"> </w:t>
-      </w:r>
-      <w:r>
-        <w:rPr>
-          <w:rStyle w:val="NormalTok"/>
-        </w:rPr>
-        <w:t xml:space="preserve"> </w:t>
-      </w:r>
-      <w:r>
-        <w:rPr>
-          <w:rStyle w:val="NormalTok"/>
-        </w:rPr>
-        <w:t xml:space="preserve"> </w:t>
-      </w:r>
-      <w:r>
-        <w:rPr>
-          <w:rStyle w:val="NormalTok"/>
-        </w:rPr>
-        <w:t xml:space="preserve"> </w:t>
-      </w:r>
-      <w:r>
-        <w:rPr>
-          <w:rStyle w:val="NormalTok"/>
-        </w:rPr>
-        <w:t xml:space="preserve"> </w:t>
-      </w:r>
-      <w:r>
-        <w:rPr>
-          <w:rStyle w:val="NormalTok"/>
-        </w:rPr>
-        <w:t xml:space="preserve"> </w:t>
-      </w:r>
-      <w:r>
-        <w:rPr>
-          <w:rStyle w:val="NormalTok"/>
-        </w:rPr>
-        <w:t xml:space="preserve"> </w:t>
-      </w:r>
-      <w:r>
-        <w:rPr>
-          <w:rStyle w:val="NormalTok"/>
-        </w:rPr>
-        <w:t xml:space="preserve"> </w:t>
-      </w:r>
-      <w:r>
         <w:br w:type="textWrapping"/>
       </w:r>
       <w:r>
@@ -6991,6 +6907,288 @@
       </w:r>
       <w:r>
         <w:rPr>
+          <w:rStyle w:val="CommentTok"/>
+        </w:rPr>
+        <w:t xml:space="preserve"># Create the topic labels with the subject of each topic suitably word wrapped</w:t>
+      </w:r>
+      <w:r>
+        <w:br w:type="textWrapping"/>
+      </w:r>
+      <w:r>
+        <w:rPr>
+          <w:rStyle w:val="NormalTok"/>
+        </w:rPr>
+        <w:t xml:space="preserve"> </w:t>
+      </w:r>
+      <w:r>
+        <w:rPr>
+          <w:rStyle w:val="NormalTok"/>
+        </w:rPr>
+        <w:t xml:space="preserve"> </w:t>
+      </w:r>
+      <w:r>
+        <w:rPr>
+          <w:rStyle w:val="NormalTok"/>
+        </w:rPr>
+        <w:t xml:space="preserve"> </w:t>
+      </w:r>
+      <w:r>
+        <w:rPr>
+          <w:rStyle w:val="NormalTok"/>
+        </w:rPr>
+        <w:t xml:space="preserve"> </w:t>
+      </w:r>
+      <w:r>
+        <w:rPr>
+          <w:rStyle w:val="NormalTok"/>
+        </w:rPr>
+        <w:t xml:space="preserve"> </w:t>
+      </w:r>
+      <w:r>
+        <w:rPr>
+          <w:rStyle w:val="NormalTok"/>
+        </w:rPr>
+        <w:t xml:space="preserve"> </w:t>
+      </w:r>
+      <w:r>
+        <w:rPr>
+          <w:rStyle w:val="NormalTok"/>
+        </w:rPr>
+        <w:t xml:space="preserve"> </w:t>
+      </w:r>
+      <w:r>
+        <w:rPr>
+          <w:rStyle w:val="NormalTok"/>
+        </w:rPr>
+        <w:t xml:space="preserve"> </w:t>
+      </w:r>
+      <w:r>
+        <w:rPr>
+          <w:rStyle w:val="NormalTok"/>
+        </w:rPr>
+        <w:t xml:space="preserve">ylabels &lt;-</w:t>
+      </w:r>
+      <w:r>
+        <w:rPr>
+          <w:rStyle w:val="StringTok"/>
+        </w:rPr>
+        <w:t xml:space="preserve"> </w:t>
+      </w:r>
+      <w:r>
+        <w:rPr>
+          <w:rStyle w:val="KeywordTok"/>
+        </w:rPr>
+        <w:t xml:space="preserve">str_wrap</w:t>
+      </w:r>
+      <w:r>
+        <w:rPr>
+          <w:rStyle w:val="NormalTok"/>
+        </w:rPr>
+        <w:t xml:space="preserve">(</w:t>
+      </w:r>
+      <w:r>
+        <w:rPr>
+          <w:rStyle w:val="KeywordTok"/>
+        </w:rPr>
+        <w:t xml:space="preserve">as.vector</w:t>
+      </w:r>
+      <w:r>
+        <w:rPr>
+          <w:rStyle w:val="NormalTok"/>
+        </w:rPr>
+        <w:t xml:space="preserve">(topic_scores$subject), </w:t>
+      </w:r>
+      <w:r>
+        <w:rPr>
+          <w:rStyle w:val="DataTypeTok"/>
+        </w:rPr>
+        <w:t xml:space="preserve">width =</w:t>
+      </w:r>
+      <w:r>
+        <w:rPr>
+          <w:rStyle w:val="NormalTok"/>
+        </w:rPr>
+        <w:t xml:space="preserve"> </w:t>
+      </w:r>
+      <w:r>
+        <w:rPr>
+          <w:rStyle w:val="DecValTok"/>
+        </w:rPr>
+        <w:t xml:space="preserve">30</w:t>
+      </w:r>
+      <w:r>
+        <w:rPr>
+          <w:rStyle w:val="NormalTok"/>
+        </w:rPr>
+        <w:t xml:space="preserve">)</w:t>
+      </w:r>
+      <w:r>
+        <w:br w:type="textWrapping"/>
+      </w:r>
+      <w:r>
+        <w:rPr>
+          <w:rStyle w:val="NormalTok"/>
+        </w:rPr>
+        <w:t xml:space="preserve"> </w:t>
+      </w:r>
+      <w:r>
+        <w:rPr>
+          <w:rStyle w:val="NormalTok"/>
+        </w:rPr>
+        <w:t xml:space="preserve"> </w:t>
+      </w:r>
+      <w:r>
+        <w:rPr>
+          <w:rStyle w:val="NormalTok"/>
+        </w:rPr>
+        <w:t xml:space="preserve"> </w:t>
+      </w:r>
+      <w:r>
+        <w:rPr>
+          <w:rStyle w:val="NormalTok"/>
+        </w:rPr>
+        <w:t xml:space="preserve"> </w:t>
+      </w:r>
+      <w:r>
+        <w:rPr>
+          <w:rStyle w:val="NormalTok"/>
+        </w:rPr>
+        <w:t xml:space="preserve"> </w:t>
+      </w:r>
+      <w:r>
+        <w:rPr>
+          <w:rStyle w:val="NormalTok"/>
+        </w:rPr>
+        <w:t xml:space="preserve"> </w:t>
+      </w:r>
+      <w:r>
+        <w:rPr>
+          <w:rStyle w:val="NormalTok"/>
+        </w:rPr>
+        <w:t xml:space="preserve"> </w:t>
+      </w:r>
+      <w:r>
+        <w:rPr>
+          <w:rStyle w:val="NormalTok"/>
+        </w:rPr>
+        <w:t xml:space="preserve"> </w:t>
+      </w:r>
+      <w:r>
+        <w:rPr>
+          <w:rStyle w:val="KeywordTok"/>
+        </w:rPr>
+        <w:t xml:space="preserve">names</w:t>
+      </w:r>
+      <w:r>
+        <w:rPr>
+          <w:rStyle w:val="NormalTok"/>
+        </w:rPr>
+        <w:t xml:space="preserve">(ylabels)&lt;-topic_scores$topic</w:t>
+      </w:r>
+      <w:r>
+        <w:br w:type="textWrapping"/>
+      </w:r>
+      <w:r>
+        <w:rPr>
+          <w:rStyle w:val="NormalTok"/>
+        </w:rPr>
+        <w:t xml:space="preserve"> </w:t>
+      </w:r>
+      <w:r>
+        <w:rPr>
+          <w:rStyle w:val="NormalTok"/>
+        </w:rPr>
+        <w:t xml:space="preserve"> </w:t>
+      </w:r>
+      <w:r>
+        <w:rPr>
+          <w:rStyle w:val="NormalTok"/>
+        </w:rPr>
+        <w:t xml:space="preserve"> </w:t>
+      </w:r>
+      <w:r>
+        <w:rPr>
+          <w:rStyle w:val="NormalTok"/>
+        </w:rPr>
+        <w:t xml:space="preserve"> </w:t>
+      </w:r>
+      <w:r>
+        <w:rPr>
+          <w:rStyle w:val="NormalTok"/>
+        </w:rPr>
+        <w:t xml:space="preserve"> </w:t>
+      </w:r>
+      <w:r>
+        <w:rPr>
+          <w:rStyle w:val="NormalTok"/>
+        </w:rPr>
+        <w:t xml:space="preserve"> </w:t>
+      </w:r>
+      <w:r>
+        <w:rPr>
+          <w:rStyle w:val="NormalTok"/>
+        </w:rPr>
+        <w:t xml:space="preserve"> </w:t>
+      </w:r>
+      <w:r>
+        <w:rPr>
+          <w:rStyle w:val="NormalTok"/>
+        </w:rPr>
+        <w:t xml:space="preserve"> </w:t>
+      </w:r>
+      <w:r>
+        <w:br w:type="textWrapping"/>
+      </w:r>
+      <w:r>
+        <w:rPr>
+          <w:rStyle w:val="NormalTok"/>
+        </w:rPr>
+        <w:t xml:space="preserve"> </w:t>
+      </w:r>
+      <w:r>
+        <w:rPr>
+          <w:rStyle w:val="NormalTok"/>
+        </w:rPr>
+        <w:t xml:space="preserve"> </w:t>
+      </w:r>
+      <w:r>
+        <w:rPr>
+          <w:rStyle w:val="NormalTok"/>
+        </w:rPr>
+        <w:t xml:space="preserve"> </w:t>
+      </w:r>
+      <w:r>
+        <w:rPr>
+          <w:rStyle w:val="NormalTok"/>
+        </w:rPr>
+        <w:t xml:space="preserve"> </w:t>
+      </w:r>
+      <w:r>
+        <w:rPr>
+          <w:rStyle w:val="NormalTok"/>
+        </w:rPr>
+        <w:t xml:space="preserve"> </w:t>
+      </w:r>
+      <w:r>
+        <w:rPr>
+          <w:rStyle w:val="NormalTok"/>
+        </w:rPr>
+        <w:t xml:space="preserve"> </w:t>
+      </w:r>
+      <w:r>
+        <w:rPr>
+          <w:rStyle w:val="NormalTok"/>
+        </w:rPr>
+        <w:t xml:space="preserve"> </w:t>
+      </w:r>
+      <w:r>
+        <w:rPr>
+          <w:rStyle w:val="NormalTok"/>
+        </w:rPr>
+        <w:t xml:space="preserve"> </w:t>
+      </w:r>
+      <w:r>
+        <w:rPr>
           <w:rStyle w:val="NormalTok"/>
         </w:rPr>
         <w:t xml:space="preserve">resp&lt;&lt;-resp</w:t>
@@ -7108,6 +7306,75 @@
           <w:rStyle w:val="NormalTok"/>
         </w:rPr>
         <w:t xml:space="preserve">survey&lt;&lt;-survey</w:t>
+      </w:r>
+      <w:r>
+        <w:br w:type="textWrapping"/>
+      </w:r>
+      <w:r>
+        <w:rPr>
+          <w:rStyle w:val="NormalTok"/>
+        </w:rPr>
+        <w:t xml:space="preserve"> </w:t>
+      </w:r>
+      <w:r>
+        <w:rPr>
+          <w:rStyle w:val="NormalTok"/>
+        </w:rPr>
+        <w:t xml:space="preserve"> </w:t>
+      </w:r>
+      <w:r>
+        <w:rPr>
+          <w:rStyle w:val="NormalTok"/>
+        </w:rPr>
+        <w:t xml:space="preserve"> </w:t>
+      </w:r>
+      <w:r>
+        <w:rPr>
+          <w:rStyle w:val="NormalTok"/>
+        </w:rPr>
+        <w:t xml:space="preserve"> </w:t>
+      </w:r>
+      <w:r>
+        <w:rPr>
+          <w:rStyle w:val="NormalTok"/>
+        </w:rPr>
+        <w:t xml:space="preserve"> </w:t>
+      </w:r>
+      <w:r>
+        <w:rPr>
+          <w:rStyle w:val="NormalTok"/>
+        </w:rPr>
+        <w:t xml:space="preserve"> </w:t>
+      </w:r>
+      <w:r>
+        <w:rPr>
+          <w:rStyle w:val="NormalTok"/>
+        </w:rPr>
+        <w:t xml:space="preserve"> </w:t>
+      </w:r>
+      <w:r>
+        <w:rPr>
+          <w:rStyle w:val="NormalTok"/>
+        </w:rPr>
+        <w:t xml:space="preserve"> </w:t>
+      </w:r>
+      <w:r>
+        <w:rPr>
+          <w:rStyle w:val="NormalTok"/>
+        </w:rPr>
+        <w:t xml:space="preserve">ylabels &lt;&lt;-</w:t>
+      </w:r>
+      <w:r>
+        <w:rPr>
+          <w:rStyle w:val="StringTok"/>
+        </w:rPr>
+        <w:t xml:space="preserve"> </w:t>
+      </w:r>
+      <w:r>
+        <w:rPr>
+          <w:rStyle w:val="NormalTok"/>
+        </w:rPr>
+        <w:t xml:space="preserve">ylabels</w:t>
       </w:r>
       <w:r>
         <w:br w:type="textWrapping"/>
@@ -9116,7 +9383,7 @@
         <w:rPr>
           <w:rStyle w:val="StringTok"/>
         </w:rPr>
-        <w:t xml:space="preserve">'royalblue'</w:t>
+        <w:t xml:space="preserve">'mediumblue'</w:t>
       </w:r>
       <w:r>
         <w:rPr>
@@ -9383,7 +9650,7 @@
         <w:rPr>
           <w:rStyle w:val="StringTok"/>
         </w:rPr>
-        <w:t xml:space="preserve">"Respondent"</w:t>
+        <w:t xml:space="preserve">"Respondent identifier"</w:t>
       </w:r>
       <w:r>
         <w:rPr>
@@ -10272,210 +10539,6 @@
           <w:rStyle w:val="StringTok"/>
         </w:rPr>
         <w:t xml:space="preserve"> </w:t>
-      </w:r>
-      <w:r>
-        <w:rPr>
-          <w:rStyle w:val="FloatTok"/>
-        </w:rPr>
-        <w:t xml:space="preserve">0.5</w:t>
-      </w:r>
-      <w:r>
-        <w:rPr>
-          <w:rStyle w:val="NormalTok"/>
-        </w:rPr>
-        <w:t xml:space="preserve">,</w:t>
-      </w:r>
-      <w:r>
-        <w:br w:type="textWrapping"/>
-      </w:r>
-      <w:r>
-        <w:rPr>
-          <w:rStyle w:val="NormalTok"/>
-        </w:rPr>
-        <w:t xml:space="preserve"> </w:t>
-      </w:r>
-      <w:r>
-        <w:rPr>
-          <w:rStyle w:val="NormalTok"/>
-        </w:rPr>
-        <w:t xml:space="preserve"> </w:t>
-      </w:r>
-      <w:r>
-        <w:rPr>
-          <w:rStyle w:val="NormalTok"/>
-        </w:rPr>
-        <w:t xml:space="preserve"> </w:t>
-      </w:r>
-      <w:r>
-        <w:rPr>
-          <w:rStyle w:val="NormalTok"/>
-        </w:rPr>
-        <w:t xml:space="preserve"> </w:t>
-      </w:r>
-      <w:r>
-        <w:rPr>
-          <w:rStyle w:val="NormalTok"/>
-        </w:rPr>
-        <w:t xml:space="preserve"> </w:t>
-      </w:r>
-      <w:r>
-        <w:rPr>
-          <w:rStyle w:val="NormalTok"/>
-        </w:rPr>
-        <w:t xml:space="preserve"> </w:t>
-      </w:r>
-      <w:r>
-        <w:rPr>
-          <w:rStyle w:val="NormalTok"/>
-        </w:rPr>
-        <w:t xml:space="preserve"> </w:t>
-      </w:r>
-      <w:r>
-        <w:rPr>
-          <w:rStyle w:val="NormalTok"/>
-        </w:rPr>
-        <w:t xml:space="preserve"> </w:t>
-      </w:r>
-      <w:r>
-        <w:rPr>
-          <w:rStyle w:val="NormalTok"/>
-        </w:rPr>
-        <w:t xml:space="preserve"> </w:t>
-      </w:r>
-      <w:r>
-        <w:rPr>
-          <w:rStyle w:val="NormalTok"/>
-        </w:rPr>
-        <w:t xml:space="preserve"> </w:t>
-      </w:r>
-      <w:r>
-        <w:rPr>
-          <w:rStyle w:val="NormalTok"/>
-        </w:rPr>
-        <w:t xml:space="preserve"> </w:t>
-      </w:r>
-      <w:r>
-        <w:rPr>
-          <w:rStyle w:val="NormalTok"/>
-        </w:rPr>
-        <w:t xml:space="preserve"> </w:t>
-      </w:r>
-      <w:r>
-        <w:rPr>
-          <w:rStyle w:val="NormalTok"/>
-        </w:rPr>
-        <w:t xml:space="preserve"> </w:t>
-      </w:r>
-      <w:r>
-        <w:rPr>
-          <w:rStyle w:val="NormalTok"/>
-        </w:rPr>
-        <w:t xml:space="preserve"> </w:t>
-      </w:r>
-      <w:r>
-        <w:rPr>
-          <w:rStyle w:val="NormalTok"/>
-        </w:rPr>
-        <w:t xml:space="preserve"> </w:t>
-      </w:r>
-      <w:r>
-        <w:rPr>
-          <w:rStyle w:val="NormalTok"/>
-        </w:rPr>
-        <w:t xml:space="preserve"> </w:t>
-      </w:r>
-      <w:r>
-        <w:rPr>
-          <w:rStyle w:val="NormalTok"/>
-        </w:rPr>
-        <w:t xml:space="preserve"> </w:t>
-      </w:r>
-      <w:r>
-        <w:rPr>
-          <w:rStyle w:val="NormalTok"/>
-        </w:rPr>
-        <w:t xml:space="preserve"> </w:t>
-      </w:r>
-      <w:r>
-        <w:rPr>
-          <w:rStyle w:val="NormalTok"/>
-        </w:rPr>
-        <w:t xml:space="preserve"> </w:t>
-      </w:r>
-      <w:r>
-        <w:rPr>
-          <w:rStyle w:val="DataTypeTok"/>
-        </w:rPr>
-        <w:t xml:space="preserve">linetype=</w:t>
-      </w:r>
-      <w:r>
-        <w:rPr>
-          <w:rStyle w:val="StringTok"/>
-        </w:rPr>
-        <w:t xml:space="preserve">"dashed"</w:t>
-      </w:r>
-      <w:r>
-        <w:rPr>
-          <w:rStyle w:val="NormalTok"/>
-        </w:rPr>
-        <w:t xml:space="preserve">) +</w:t>
-      </w:r>
-      <w:r>
-        <w:br w:type="textWrapping"/>
-      </w:r>
-      <w:r>
-        <w:rPr>
-          <w:rStyle w:val="StringTok"/>
-        </w:rPr>
-        <w:t xml:space="preserve">        </w:t>
-      </w:r>
-      <w:r>
-        <w:rPr>
-          <w:rStyle w:val="KeywordTok"/>
-        </w:rPr>
-        <w:t xml:space="preserve">geom_vline</w:t>
-      </w:r>
-      <w:r>
-        <w:rPr>
-          <w:rStyle w:val="NormalTok"/>
-        </w:rPr>
-        <w:t xml:space="preserve">(</w:t>
-      </w:r>
-      <w:r>
-        <w:rPr>
-          <w:rStyle w:val="DataTypeTok"/>
-        </w:rPr>
-        <w:t xml:space="preserve">xintercept =</w:t>
-      </w:r>
-      <w:r>
-        <w:rPr>
-          <w:rStyle w:val="NormalTok"/>
-        </w:rPr>
-        <w:t xml:space="preserve"> </w:t>
-      </w:r>
-      <w:r>
-        <w:rPr>
-          <w:rStyle w:val="KeywordTok"/>
-        </w:rPr>
-        <w:t xml:space="preserve">nrow</w:t>
-      </w:r>
-      <w:r>
-        <w:rPr>
-          <w:rStyle w:val="NormalTok"/>
-        </w:rPr>
-        <w:t xml:space="preserve">(resp[resp$satisfaction==</w:t>
-      </w:r>
-      <w:r>
-        <w:rPr>
-          <w:rStyle w:val="DecValTok"/>
-        </w:rPr>
-        <w:t xml:space="preserve">0</w:t>
-      </w:r>
-      <w:r>
-        <w:rPr>
-          <w:rStyle w:val="NormalTok"/>
-        </w:rPr>
-        <w:t xml:space="preserve">,])+</w:t>
       </w:r>
       <w:r>
         <w:rPr>
@@ -10742,7 +10805,7 @@
     </w:lvl>
   </w:abstractNum>
   <w:abstractNum w:abstractNumId="990">
-    <w:nsid w:val="17c62f65"/>
+    <w:nsid w:val="891c3826"/>
     <w:multiLevelType w:val="multilevel"/>
     <w:lvl w:ilvl="0">
       <w:numFmt w:val="bullet"/>
@@ -10822,11 +10885,95 @@
       </w:pPr>
     </w:lvl>
   </w:abstractNum>
+  <w:abstractNum w:abstractNumId="991">
+    <w:nsid w:val="44ae1ebf"/>
+    <w:multiLevelType w:val="multilevel"/>
+    <w:lvl w:ilvl="0">
+      <w:numFmt w:val="bullet"/>
+      <w:lvlText w:val="•"/>
+      <w:lvlJc w:val="left"/>
+      <w:pPr>
+        <w:tabs>
+          <w:tab w:val="num" w:pos="0"/>
+        </w:tabs>
+        <w:ind w:left="480" w:hanging="480"/>
+      </w:pPr>
+    </w:lvl>
+    <w:lvl w:ilvl="1">
+      <w:numFmt w:val="bullet"/>
+      <w:lvlText w:val="–"/>
+      <w:lvlJc w:val="left"/>
+      <w:pPr>
+        <w:tabs>
+          <w:tab w:val="num" w:pos="720"/>
+        </w:tabs>
+        <w:ind w:left="1200" w:hanging="480"/>
+      </w:pPr>
+    </w:lvl>
+    <w:lvl w:ilvl="2">
+      <w:numFmt w:val="bullet"/>
+      <w:lvlText w:val="•"/>
+      <w:lvlJc w:val="left"/>
+      <w:pPr>
+        <w:tabs>
+          <w:tab w:val="num" w:pos="1440"/>
+        </w:tabs>
+        <w:ind w:left="1920" w:hanging="480"/>
+      </w:pPr>
+    </w:lvl>
+    <w:lvl w:ilvl="3">
+      <w:numFmt w:val="bullet"/>
+      <w:lvlText w:val="–"/>
+      <w:lvlJc w:val="left"/>
+      <w:pPr>
+        <w:tabs>
+          <w:tab w:val="num" w:pos="2160"/>
+        </w:tabs>
+        <w:ind w:left="2640" w:hanging="480"/>
+      </w:pPr>
+    </w:lvl>
+    <w:lvl w:ilvl="4">
+      <w:numFmt w:val="bullet"/>
+      <w:lvlText w:val="•"/>
+      <w:lvlJc w:val="left"/>
+      <w:pPr>
+        <w:tabs>
+          <w:tab w:val="num" w:pos="2880"/>
+        </w:tabs>
+        <w:ind w:left="3360" w:hanging="480"/>
+      </w:pPr>
+    </w:lvl>
+    <w:lvl w:ilvl="5">
+      <w:numFmt w:val="bullet"/>
+      <w:lvlText w:val="–"/>
+      <w:lvlJc w:val="left"/>
+      <w:pPr>
+        <w:tabs>
+          <w:tab w:val="num" w:pos="3600"/>
+        </w:tabs>
+        <w:ind w:left="4080" w:hanging="480"/>
+      </w:pPr>
+    </w:lvl>
+    <w:lvl w:ilvl="6">
+      <w:numFmt w:val="bullet"/>
+      <w:lvlText w:val="•"/>
+      <w:lvlJc w:val="left"/>
+      <w:pPr>
+        <w:tabs>
+          <w:tab w:val="num" w:pos="4320"/>
+        </w:tabs>
+        <w:ind w:left="4800" w:hanging="480"/>
+      </w:pPr>
+    </w:lvl>
+  </w:abstractNum>
   <w:num w:numId="1">
     <w:abstractNumId w:val="0"/>
   </w:num>
   <w:num w:numId="1000">
     <w:abstractNumId w:val="990"/>
+  </w:num>
+  <w:num w:numId="1001">
+    <w:abstractNumId w:val="991"/>
   </w:num>
 </w:numbering>
 </file>

</xml_diff>